<commit_message>
Actualizando historia de usuario HU-06
</commit_message>
<xml_diff>
--- a/Desarrollo/SPVL/Requisitos/HU_06_SPVL.docx
+++ b/Desarrollo/SPVL/Requisitos/HU_06_SPVL.docx
@@ -94,12 +94,12 @@
           <wp:inline distB="114300" distT="114300" distL="114300" distR="114300">
             <wp:extent cx="1549237" cy="1897255"/>
             <wp:effectExtent b="0" l="0" r="0" t="0"/>
-            <wp:docPr id="2" name="image2.png"/>
+            <wp:docPr id="2" name="image1.png"/>
             <a:graphic>
               <a:graphicData uri="http://schemas.openxmlformats.org/drawingml/2006/picture">
                 <pic:pic>
                   <pic:nvPicPr>
-                    <pic:cNvPr id="0" name="image2.png"/>
+                    <pic:cNvPr id="0" name="image1.png"/>
                     <pic:cNvPicPr preferRelativeResize="0"/>
                   </pic:nvPicPr>
                   <pic:blipFill>
@@ -292,7 +292,7 @@
       <w:pPr>
         <w:numPr>
           <w:ilvl w:val="0"/>
-          <w:numId w:val="7"/>
+          <w:numId w:val="2"/>
         </w:numPr>
         <w:spacing w:after="200" w:before="200" w:lineRule="auto"/>
         <w:ind w:left="1800" w:hanging="360"/>
@@ -320,7 +320,7 @@
       <w:pPr>
         <w:numPr>
           <w:ilvl w:val="0"/>
-          <w:numId w:val="7"/>
+          <w:numId w:val="2"/>
         </w:numPr>
         <w:spacing w:after="200" w:before="200" w:lineRule="auto"/>
         <w:ind w:left="1800" w:hanging="360"/>
@@ -347,7 +347,7 @@
       <w:pPr>
         <w:numPr>
           <w:ilvl w:val="0"/>
-          <w:numId w:val="7"/>
+          <w:numId w:val="2"/>
         </w:numPr>
         <w:spacing w:after="200" w:before="200" w:lineRule="auto"/>
         <w:ind w:left="1800" w:hanging="360"/>
@@ -374,7 +374,7 @@
       <w:pPr>
         <w:numPr>
           <w:ilvl w:val="0"/>
-          <w:numId w:val="7"/>
+          <w:numId w:val="2"/>
         </w:numPr>
         <w:spacing w:after="200" w:before="200" w:lineRule="auto"/>
         <w:ind w:left="1800" w:hanging="360"/>
@@ -401,7 +401,7 @@
       <w:pPr>
         <w:numPr>
           <w:ilvl w:val="0"/>
-          <w:numId w:val="7"/>
+          <w:numId w:val="2"/>
         </w:numPr>
         <w:spacing w:after="200" w:before="200" w:lineRule="auto"/>
         <w:ind w:left="1800" w:hanging="360"/>
@@ -425,7 +425,7 @@
       <w:pPr>
         <w:numPr>
           <w:ilvl w:val="0"/>
-          <w:numId w:val="7"/>
+          <w:numId w:val="2"/>
         </w:numPr>
         <w:spacing w:after="200" w:before="200" w:lineRule="auto"/>
         <w:ind w:left="1800" w:hanging="360"/>
@@ -453,7 +453,7 @@
       <w:pPr>
         <w:numPr>
           <w:ilvl w:val="0"/>
-          <w:numId w:val="7"/>
+          <w:numId w:val="2"/>
         </w:numPr>
         <w:spacing w:after="200" w:before="200" w:lineRule="auto"/>
         <w:ind w:left="1800" w:hanging="360"/>
@@ -480,7 +480,7 @@
       <w:pPr>
         <w:numPr>
           <w:ilvl w:val="0"/>
-          <w:numId w:val="7"/>
+          <w:numId w:val="2"/>
         </w:numPr>
         <w:spacing w:after="200" w:before="200" w:lineRule="auto"/>
         <w:ind w:left="1800" w:hanging="360"/>
@@ -805,7 +805,7 @@
               <w:widowControl w:val="0"/>
               <w:numPr>
                 <w:ilvl w:val="0"/>
-                <w:numId w:val="2"/>
+                <w:numId w:val="8"/>
               </w:numPr>
               <w:spacing w:line="240" w:lineRule="auto"/>
               <w:ind w:left="720" w:hanging="360"/>
@@ -830,7 +830,7 @@
               <w:widowControl w:val="0"/>
               <w:numPr>
                 <w:ilvl w:val="0"/>
-                <w:numId w:val="5"/>
+                <w:numId w:val="10"/>
               </w:numPr>
               <w:spacing w:line="240" w:lineRule="auto"/>
               <w:ind w:left="720" w:hanging="360"/>
@@ -855,7 +855,7 @@
               <w:widowControl w:val="0"/>
               <w:numPr>
                 <w:ilvl w:val="0"/>
-                <w:numId w:val="5"/>
+                <w:numId w:val="10"/>
               </w:numPr>
               <w:spacing w:line="240" w:lineRule="auto"/>
               <w:ind w:left="720" w:hanging="360"/>
@@ -893,7 +893,7 @@
               <w:widowControl w:val="0"/>
               <w:numPr>
                 <w:ilvl w:val="0"/>
-                <w:numId w:val="6"/>
+                <w:numId w:val="11"/>
               </w:numPr>
               <w:spacing w:line="240" w:lineRule="auto"/>
               <w:ind w:left="720" w:hanging="360"/>
@@ -1000,7 +1000,7 @@
               <w:widowControl w:val="0"/>
               <w:numPr>
                 <w:ilvl w:val="0"/>
-                <w:numId w:val="2"/>
+                <w:numId w:val="8"/>
               </w:numPr>
               <w:spacing w:line="240" w:lineRule="auto"/>
               <w:ind w:left="720" w:hanging="360"/>
@@ -1025,7 +1025,7 @@
               <w:widowControl w:val="0"/>
               <w:numPr>
                 <w:ilvl w:val="0"/>
-                <w:numId w:val="5"/>
+                <w:numId w:val="10"/>
               </w:numPr>
               <w:spacing w:line="240" w:lineRule="auto"/>
               <w:ind w:left="720" w:hanging="360"/>
@@ -1050,7 +1050,7 @@
               <w:widowControl w:val="0"/>
               <w:numPr>
                 <w:ilvl w:val="0"/>
-                <w:numId w:val="5"/>
+                <w:numId w:val="10"/>
               </w:numPr>
               <w:spacing w:line="240" w:lineRule="auto"/>
               <w:ind w:left="720" w:hanging="360"/>
@@ -1087,7 +1087,7 @@
               <w:widowControl w:val="0"/>
               <w:numPr>
                 <w:ilvl w:val="0"/>
-                <w:numId w:val="1"/>
+                <w:numId w:val="7"/>
               </w:numPr>
               <w:spacing w:line="240" w:lineRule="auto"/>
               <w:ind w:left="720" w:hanging="360"/>
@@ -1142,6 +1142,152 @@
           </w:p>
         </w:tc>
       </w:tr>
+      <w:tr>
+        <w:trPr>
+          <w:cantSplit w:val="0"/>
+          <w:tblHeader w:val="0"/>
+        </w:trPr>
+        <w:tc>
+          <w:tcPr>
+            <w:shd w:fill="auto" w:val="clear"/>
+            <w:tcMar>
+              <w:top w:w="100.0" w:type="dxa"/>
+              <w:left w:w="100.0" w:type="dxa"/>
+              <w:bottom w:w="100.0" w:type="dxa"/>
+              <w:right w:w="100.0" w:type="dxa"/>
+            </w:tcMar>
+            <w:vAlign w:val="top"/>
+          </w:tcPr>
+          <w:p>
+            <w:pPr>
+              <w:widowControl w:val="0"/>
+              <w:spacing w:line="240" w:lineRule="auto"/>
+              <w:rPr>
+                <w:b w:val="1"/>
+                <w:sz w:val="24"/>
+                <w:szCs w:val="24"/>
+              </w:rPr>
+            </w:pPr>
+            <w:r>
+              <w:rPr>
+                <w:b w:val="1"/>
+                <w:sz w:val="24"/>
+                <w:szCs w:val="24"/>
+                <w:rtl w:val="0"/>
+              </w:rPr>
+              <w:t xml:space="preserve">1.2</w:t>
+            </w:r>
+          </w:p>
+        </w:tc>
+        <w:tc>
+          <w:tcPr>
+            <w:shd w:fill="auto" w:val="clear"/>
+            <w:tcMar>
+              <w:top w:w="100.0" w:type="dxa"/>
+              <w:left w:w="100.0" w:type="dxa"/>
+              <w:bottom w:w="100.0" w:type="dxa"/>
+              <w:right w:w="100.0" w:type="dxa"/>
+            </w:tcMar>
+            <w:vAlign w:val="top"/>
+          </w:tcPr>
+          <w:p>
+            <w:pPr>
+              <w:widowControl w:val="0"/>
+              <w:numPr>
+                <w:ilvl w:val="0"/>
+                <w:numId w:val="12"/>
+              </w:numPr>
+              <w:spacing w:line="240" w:lineRule="auto"/>
+              <w:ind w:left="720" w:hanging="360"/>
+              <w:rPr>
+                <w:b w:val="1"/>
+                <w:sz w:val="24"/>
+                <w:szCs w:val="24"/>
+                <w:u w:val="none"/>
+              </w:rPr>
+            </w:pPr>
+            <w:r>
+              <w:rPr>
+                <w:b w:val="1"/>
+                <w:sz w:val="24"/>
+                <w:szCs w:val="24"/>
+                <w:rtl w:val="0"/>
+              </w:rPr>
+              <w:t xml:space="preserve">Aznaran Cabrera, Gerson Eduardo</w:t>
+            </w:r>
+          </w:p>
+        </w:tc>
+        <w:tc>
+          <w:tcPr>
+            <w:shd w:fill="auto" w:val="clear"/>
+            <w:tcMar>
+              <w:top w:w="100.0" w:type="dxa"/>
+              <w:left w:w="100.0" w:type="dxa"/>
+              <w:bottom w:w="100.0" w:type="dxa"/>
+              <w:right w:w="100.0" w:type="dxa"/>
+            </w:tcMar>
+            <w:vAlign w:val="top"/>
+          </w:tcPr>
+          <w:p>
+            <w:pPr>
+              <w:widowControl w:val="0"/>
+              <w:numPr>
+                <w:ilvl w:val="0"/>
+                <w:numId w:val="6"/>
+              </w:numPr>
+              <w:spacing w:line="240" w:lineRule="auto"/>
+              <w:ind w:left="720" w:hanging="360"/>
+              <w:rPr>
+                <w:b w:val="1"/>
+                <w:sz w:val="24"/>
+                <w:szCs w:val="24"/>
+                <w:u w:val="none"/>
+              </w:rPr>
+            </w:pPr>
+            <w:r>
+              <w:rPr>
+                <w:b w:val="1"/>
+                <w:sz w:val="24"/>
+                <w:szCs w:val="24"/>
+                <w:rtl w:val="0"/>
+              </w:rPr>
+              <w:t xml:space="preserve">Se verificó “Historia de usuario HU-06”</w:t>
+            </w:r>
+          </w:p>
+        </w:tc>
+        <w:tc>
+          <w:tcPr>
+            <w:shd w:fill="auto" w:val="clear"/>
+            <w:tcMar>
+              <w:top w:w="100.0" w:type="dxa"/>
+              <w:left w:w="100.0" w:type="dxa"/>
+              <w:bottom w:w="100.0" w:type="dxa"/>
+              <w:right w:w="100.0" w:type="dxa"/>
+            </w:tcMar>
+            <w:vAlign w:val="top"/>
+          </w:tcPr>
+          <w:p>
+            <w:pPr>
+              <w:widowControl w:val="0"/>
+              <w:spacing w:line="240" w:lineRule="auto"/>
+              <w:rPr>
+                <w:b w:val="1"/>
+                <w:sz w:val="24"/>
+                <w:szCs w:val="24"/>
+              </w:rPr>
+            </w:pPr>
+            <w:r>
+              <w:rPr>
+                <w:b w:val="1"/>
+                <w:sz w:val="24"/>
+                <w:szCs w:val="24"/>
+                <w:rtl w:val="0"/>
+              </w:rPr>
+              <w:t xml:space="preserve">3/12/2022</w:t>
+            </w:r>
+          </w:p>
+        </w:tc>
+      </w:tr>
     </w:tbl>
     <w:p>
       <w:pPr>
@@ -1540,7 +1686,7 @@
               <w:vertAlign w:val="baseline"/>
               <w:rtl w:val="0"/>
             </w:rPr>
-            <w:t xml:space="preserve">3</w:t>
+            <w:t xml:space="preserve">4</w:t>
           </w:r>
           <w:r>
             <w:fldChar w:fldCharType="end"/>
@@ -2156,7 +2302,7 @@
               <w:vertAlign w:val="baseline"/>
               <w:rtl w:val="0"/>
             </w:rPr>
-            <w:t xml:space="preserve">4</w:t>
+            <w:t xml:space="preserve">5</w:t>
           </w:r>
           <w:r>
             <w:fldChar w:fldCharType="end"/>
@@ -2684,7 +2830,7 @@
               <w:vertAlign w:val="baseline"/>
               <w:rtl w:val="0"/>
             </w:rPr>
-            <w:t xml:space="preserve">5</w:t>
+            <w:t xml:space="preserve">6</w:t>
           </w:r>
           <w:r>
             <w:fldChar w:fldCharType="end"/>
@@ -2996,7 +3142,7 @@
                 <w:vertAlign w:val="baseline"/>
                 <w:rtl w:val="0"/>
               </w:rPr>
-              <w:t xml:space="preserve">ESPECIFICACIÓN DE CASO DE USO: Eliminarclientes</w:t>
+              <w:t xml:space="preserve">ESPECIFICACIÓN DE CASO DE USO: Eliminar clientes</w:t>
             </w:r>
           </w:hyperlink>
           <w:r>
@@ -3212,7 +3358,7 @@
               <w:vertAlign w:val="baseline"/>
               <w:rtl w:val="0"/>
             </w:rPr>
-            <w:t xml:space="preserve">6</w:t>
+            <w:t xml:space="preserve">7</w:t>
           </w:r>
           <w:r>
             <w:fldChar w:fldCharType="end"/>
@@ -3300,7 +3446,7 @@
               <w:vertAlign w:val="baseline"/>
               <w:rtl w:val="0"/>
             </w:rPr>
-            <w:t xml:space="preserve">6</w:t>
+            <w:t xml:space="preserve">7</w:t>
           </w:r>
           <w:r>
             <w:fldChar w:fldCharType="end"/>
@@ -3659,6 +3805,26 @@
     </w:p>
     <w:p>
       <w:pPr>
+        <w:rPr/>
+      </w:pPr>
+      <w:r>
+        <w:rPr>
+          <w:rtl w:val="0"/>
+        </w:rPr>
+      </w:r>
+    </w:p>
+    <w:p>
+      <w:pPr>
+        <w:rPr/>
+      </w:pPr>
+      <w:r>
+        <w:rPr>
+          <w:rtl w:val="0"/>
+        </w:rPr>
+      </w:r>
+    </w:p>
+    <w:p>
+      <w:pPr>
         <w:pStyle w:val="Heading1"/>
         <w:rPr>
           <w:sz w:val="28"/>
@@ -3734,12 +3900,12 @@
           <wp:inline distB="114300" distT="114300" distL="114300" distR="114300">
             <wp:extent cx="4329113" cy="2969973"/>
             <wp:effectExtent b="0" l="0" r="0" t="0"/>
-            <wp:docPr id="1" name="image1.png"/>
+            <wp:docPr id="1" name="image2.png"/>
             <a:graphic>
               <a:graphicData uri="http://schemas.openxmlformats.org/drawingml/2006/picture">
                 <pic:pic>
                   <pic:nvPicPr>
-                    <pic:cNvPr id="0" name="image1.png"/>
+                    <pic:cNvPr id="0" name="image2.png"/>
                     <pic:cNvPicPr preferRelativeResize="0"/>
                   </pic:nvPicPr>
                   <pic:blipFill>
@@ -3818,7 +3984,7 @@
         <w:pStyle w:val="Heading2"/>
         <w:numPr>
           <w:ilvl w:val="0"/>
-          <w:numId w:val="4"/>
+          <w:numId w:val="9"/>
         </w:numPr>
         <w:spacing w:line="360" w:lineRule="auto"/>
         <w:ind w:left="720" w:hanging="360"/>
@@ -3854,83 +4020,83 @@
     <w:p>
       <w:pPr>
         <w:pStyle w:val="Heading2"/>
+        <w:numPr>
+          <w:ilvl w:val="0"/>
+          <w:numId w:val="9"/>
+        </w:numPr>
+        <w:spacing w:before="0" w:line="360" w:lineRule="auto"/>
+        <w:ind w:left="720" w:hanging="360"/>
+        <w:rPr>
+          <w:sz w:val="24"/>
+          <w:szCs w:val="24"/>
+        </w:rPr>
+      </w:pPr>
+      <w:bookmarkStart w:colFirst="0" w:colLast="0" w:name="_krfgz1fk5lr9" w:id="7"/>
+      <w:bookmarkEnd w:id="7"/>
+      <w:r>
+        <w:rPr>
+          <w:sz w:val="24"/>
+          <w:szCs w:val="24"/>
+          <w:rtl w:val="0"/>
+        </w:rPr>
+        <w:t xml:space="preserve">Precondiciones</w:t>
+      </w:r>
+    </w:p>
+    <w:p>
+      <w:pPr>
+        <w:numPr>
+          <w:ilvl w:val="0"/>
+          <w:numId w:val="1"/>
+        </w:numPr>
+        <w:spacing w:after="0" w:afterAutospacing="0" w:line="360" w:lineRule="auto"/>
+        <w:ind w:left="1440" w:hanging="360"/>
+        <w:rPr>
+          <w:u w:val="none"/>
+        </w:rPr>
+      </w:pPr>
+      <w:r>
+        <w:rPr>
+          <w:rtl w:val="0"/>
+        </w:rPr>
+        <w:t xml:space="preserve">El usuario deberá tener los permisos necesarios para acceder a esta función.</w:t>
+      </w:r>
+      <w:r>
+        <w:rPr>
+          <w:rtl w:val="0"/>
+        </w:rPr>
+      </w:r>
+    </w:p>
+    <w:p>
+      <w:pPr>
+        <w:pStyle w:val="Heading2"/>
+        <w:numPr>
+          <w:ilvl w:val="0"/>
+          <w:numId w:val="9"/>
+        </w:numPr>
+        <w:spacing w:after="0" w:afterAutospacing="0" w:before="0" w:beforeAutospacing="0" w:line="360" w:lineRule="auto"/>
+        <w:ind w:left="720" w:hanging="360"/>
+        <w:rPr>
+          <w:sz w:val="24"/>
+          <w:szCs w:val="24"/>
+        </w:rPr>
+      </w:pPr>
+      <w:bookmarkStart w:colFirst="0" w:colLast="0" w:name="_6biygyjzmcp4" w:id="8"/>
+      <w:bookmarkEnd w:id="8"/>
+      <w:r>
+        <w:rPr>
+          <w:sz w:val="24"/>
+          <w:szCs w:val="24"/>
+          <w:rtl w:val="0"/>
+        </w:rPr>
+        <w:t xml:space="preserve">Particularidades</w:t>
+      </w:r>
+    </w:p>
+    <w:p>
+      <w:pPr>
         <w:numPr>
           <w:ilvl w:val="0"/>
           <w:numId w:val="4"/>
         </w:numPr>
-        <w:spacing w:before="0" w:line="360" w:lineRule="auto"/>
-        <w:ind w:left="720" w:hanging="360"/>
-        <w:rPr>
-          <w:sz w:val="24"/>
-          <w:szCs w:val="24"/>
-        </w:rPr>
-      </w:pPr>
-      <w:bookmarkStart w:colFirst="0" w:colLast="0" w:name="_krfgz1fk5lr9" w:id="7"/>
-      <w:bookmarkEnd w:id="7"/>
-      <w:r>
-        <w:rPr>
-          <w:sz w:val="24"/>
-          <w:szCs w:val="24"/>
-          <w:rtl w:val="0"/>
-        </w:rPr>
-        <w:t xml:space="preserve">Precondiciones</w:t>
-      </w:r>
-    </w:p>
-    <w:p>
-      <w:pPr>
-        <w:numPr>
-          <w:ilvl w:val="0"/>
-          <w:numId w:val="3"/>
-        </w:numPr>
-        <w:spacing w:after="0" w:afterAutospacing="0" w:line="360" w:lineRule="auto"/>
-        <w:ind w:left="1440" w:hanging="360"/>
-        <w:rPr>
-          <w:u w:val="none"/>
-        </w:rPr>
-      </w:pPr>
-      <w:r>
-        <w:rPr>
-          <w:rtl w:val="0"/>
-        </w:rPr>
-        <w:t xml:space="preserve">El usuario deberá tener los permisos necesarios para acceder a esta función.</w:t>
-      </w:r>
-      <w:r>
-        <w:rPr>
-          <w:rtl w:val="0"/>
-        </w:rPr>
-      </w:r>
-    </w:p>
-    <w:p>
-      <w:pPr>
-        <w:pStyle w:val="Heading2"/>
-        <w:numPr>
-          <w:ilvl w:val="0"/>
-          <w:numId w:val="4"/>
-        </w:numPr>
-        <w:spacing w:after="0" w:afterAutospacing="0" w:before="0" w:beforeAutospacing="0" w:line="360" w:lineRule="auto"/>
-        <w:ind w:left="720" w:hanging="360"/>
-        <w:rPr>
-          <w:sz w:val="24"/>
-          <w:szCs w:val="24"/>
-        </w:rPr>
-      </w:pPr>
-      <w:bookmarkStart w:colFirst="0" w:colLast="0" w:name="_6biygyjzmcp4" w:id="8"/>
-      <w:bookmarkEnd w:id="8"/>
-      <w:r>
-        <w:rPr>
-          <w:sz w:val="24"/>
-          <w:szCs w:val="24"/>
-          <w:rtl w:val="0"/>
-        </w:rPr>
-        <w:t xml:space="preserve">Particularidades</w:t>
-      </w:r>
-    </w:p>
-    <w:p>
-      <w:pPr>
-        <w:numPr>
-          <w:ilvl w:val="0"/>
-          <w:numId w:val="10"/>
-        </w:numPr>
         <w:spacing w:line="360" w:lineRule="auto"/>
         <w:ind w:left="1440" w:hanging="360"/>
         <w:rPr>
@@ -3946,102 +4112,102 @@
     </w:p>
     <w:p>
       <w:pPr>
-        <w:numPr>
-          <w:ilvl w:val="0"/>
-          <w:numId w:val="10"/>
-        </w:numPr>
-        <w:spacing w:after="0" w:afterAutospacing="0" w:line="360" w:lineRule="auto"/>
-        <w:ind w:left="1440" w:hanging="360"/>
-        <w:rPr>
-          <w:u w:val="none"/>
-        </w:rPr>
-      </w:pPr>
-      <w:r>
-        <w:rPr>
-          <w:rtl w:val="0"/>
-        </w:rPr>
-        <w:t xml:space="preserve">Se podrá habilitar/deshabilitar una opción para la elección múltiple de los clientes registrados</w:t>
-      </w:r>
-      <w:r>
-        <w:rPr>
-          <w:rtl w:val="0"/>
-        </w:rPr>
-      </w:r>
-    </w:p>
-    <w:p>
-      <w:pPr>
-        <w:pStyle w:val="Heading2"/>
-        <w:numPr>
-          <w:ilvl w:val="0"/>
-          <w:numId w:val="4"/>
-        </w:numPr>
-        <w:spacing w:before="0" w:beforeAutospacing="0" w:line="360" w:lineRule="auto"/>
-        <w:ind w:left="720" w:hanging="360"/>
-        <w:rPr>
-          <w:sz w:val="24"/>
-          <w:szCs w:val="24"/>
-        </w:rPr>
-      </w:pPr>
-      <w:bookmarkStart w:colFirst="0" w:colLast="0" w:name="_6jon6gdzlmtv" w:id="9"/>
-      <w:bookmarkEnd w:id="9"/>
-      <w:r>
-        <w:rPr>
-          <w:sz w:val="24"/>
-          <w:szCs w:val="24"/>
-          <w:rtl w:val="0"/>
-        </w:rPr>
-        <w:t xml:space="preserve">Flujo Básico</w:t>
-      </w:r>
-    </w:p>
-    <w:p>
-      <w:pPr>
-        <w:ind w:left="1440" w:firstLine="0"/>
-        <w:rPr/>
-      </w:pPr>
-      <w:r>
-        <w:rPr>
-          <w:rtl w:val="0"/>
-        </w:rPr>
-        <w:t xml:space="preserve">1. Una vez se ingresa a la opción de Clientes, se seleccionará la opción de Agregar.</w:t>
-      </w:r>
-    </w:p>
-    <w:p>
-      <w:pPr>
-        <w:ind w:left="1440" w:firstLine="0"/>
-        <w:rPr/>
-      </w:pPr>
-      <w:r>
-        <w:rPr>
-          <w:rtl w:val="0"/>
-        </w:rPr>
-        <w:t xml:space="preserve">2. Luego, se abrirá otra ventana en la cual el usuario ingresará los datos solicitados del cliente y se confirmará la operación dando click en el check.</w:t>
-      </w:r>
-    </w:p>
-    <w:p>
-      <w:pPr>
-        <w:ind w:left="1440" w:firstLine="0"/>
-        <w:rPr/>
-      </w:pPr>
-      <w:r>
-        <w:rPr>
-          <w:rtl w:val="0"/>
-        </w:rPr>
-        <w:t xml:space="preserve">3.- Para comprobar la operación, se volverá a la opción de Cliente, en donde se mostrará la lista de los clientes registrados.</w:t>
-      </w:r>
-      <w:r>
-        <w:rPr>
-          <w:rtl w:val="0"/>
-        </w:rPr>
-      </w:r>
-    </w:p>
-    <w:p>
-      <w:pPr>
-        <w:pStyle w:val="Heading2"/>
         <w:numPr>
           <w:ilvl w:val="0"/>
           <w:numId w:val="4"/>
         </w:numPr>
         <w:spacing w:after="0" w:afterAutospacing="0" w:line="360" w:lineRule="auto"/>
+        <w:ind w:left="1440" w:hanging="360"/>
+        <w:rPr>
+          <w:u w:val="none"/>
+        </w:rPr>
+      </w:pPr>
+      <w:r>
+        <w:rPr>
+          <w:rtl w:val="0"/>
+        </w:rPr>
+        <w:t xml:space="preserve">Se podrá habilitar/deshabilitar una opción para la elección múltiple de los clientes registrados</w:t>
+      </w:r>
+      <w:r>
+        <w:rPr>
+          <w:rtl w:val="0"/>
+        </w:rPr>
+      </w:r>
+    </w:p>
+    <w:p>
+      <w:pPr>
+        <w:pStyle w:val="Heading2"/>
+        <w:numPr>
+          <w:ilvl w:val="0"/>
+          <w:numId w:val="9"/>
+        </w:numPr>
+        <w:spacing w:before="0" w:beforeAutospacing="0" w:line="360" w:lineRule="auto"/>
+        <w:ind w:left="720" w:hanging="360"/>
+        <w:rPr>
+          <w:sz w:val="24"/>
+          <w:szCs w:val="24"/>
+        </w:rPr>
+      </w:pPr>
+      <w:bookmarkStart w:colFirst="0" w:colLast="0" w:name="_6jon6gdzlmtv" w:id="9"/>
+      <w:bookmarkEnd w:id="9"/>
+      <w:r>
+        <w:rPr>
+          <w:sz w:val="24"/>
+          <w:szCs w:val="24"/>
+          <w:rtl w:val="0"/>
+        </w:rPr>
+        <w:t xml:space="preserve">Flujo Básico</w:t>
+      </w:r>
+    </w:p>
+    <w:p>
+      <w:pPr>
+        <w:ind w:left="1440" w:firstLine="0"/>
+        <w:rPr/>
+      </w:pPr>
+      <w:r>
+        <w:rPr>
+          <w:rtl w:val="0"/>
+        </w:rPr>
+        <w:t xml:space="preserve">1. Una vez se ingresa a la opción de Clientes, se seleccionará la opción de Agregar.</w:t>
+      </w:r>
+    </w:p>
+    <w:p>
+      <w:pPr>
+        <w:ind w:left="1440" w:firstLine="0"/>
+        <w:rPr/>
+      </w:pPr>
+      <w:r>
+        <w:rPr>
+          <w:rtl w:val="0"/>
+        </w:rPr>
+        <w:t xml:space="preserve">2. Luego, se abrirá otra ventana en la cual el usuario ingresará los datos solicitados del cliente y se confirmará la operación dando click en el check.</w:t>
+      </w:r>
+    </w:p>
+    <w:p>
+      <w:pPr>
+        <w:ind w:left="1440" w:firstLine="0"/>
+        <w:rPr/>
+      </w:pPr>
+      <w:r>
+        <w:rPr>
+          <w:rtl w:val="0"/>
+        </w:rPr>
+        <w:t xml:space="preserve">3.- Para comprobar la operación, se volverá a la opción de Cliente, en donde se mostrará la lista de los clientes registrados.</w:t>
+      </w:r>
+      <w:r>
+        <w:rPr>
+          <w:rtl w:val="0"/>
+        </w:rPr>
+      </w:r>
+    </w:p>
+    <w:p>
+      <w:pPr>
+        <w:pStyle w:val="Heading2"/>
+        <w:numPr>
+          <w:ilvl w:val="0"/>
+          <w:numId w:val="9"/>
+        </w:numPr>
+        <w:spacing w:after="0" w:afterAutospacing="0" w:line="360" w:lineRule="auto"/>
         <w:ind w:left="720" w:hanging="360"/>
         <w:rPr>
           <w:sz w:val="24"/>
@@ -4063,7 +4229,7 @@
       <w:pPr>
         <w:numPr>
           <w:ilvl w:val="0"/>
-          <w:numId w:val="11"/>
+          <w:numId w:val="5"/>
         </w:numPr>
         <w:spacing w:after="0" w:afterAutospacing="0"/>
         <w:ind w:left="2160" w:hanging="360"/>
@@ -4088,7 +4254,7 @@
         <w:pStyle w:val="Heading2"/>
         <w:numPr>
           <w:ilvl w:val="0"/>
-          <w:numId w:val="4"/>
+          <w:numId w:val="9"/>
         </w:numPr>
         <w:spacing w:before="0" w:beforeAutospacing="0" w:line="360" w:lineRule="auto"/>
         <w:ind w:left="720" w:hanging="360"/>
@@ -4716,7 +4882,7 @@
         <w:pStyle w:val="Heading2"/>
         <w:numPr>
           <w:ilvl w:val="0"/>
-          <w:numId w:val="8"/>
+          <w:numId w:val="13"/>
         </w:numPr>
         <w:spacing w:line="360" w:lineRule="auto"/>
         <w:ind w:left="720" w:hanging="360"/>
@@ -4755,7 +4921,7 @@
         <w:pStyle w:val="Heading2"/>
         <w:numPr>
           <w:ilvl w:val="0"/>
-          <w:numId w:val="8"/>
+          <w:numId w:val="13"/>
         </w:numPr>
         <w:spacing w:after="0" w:afterAutospacing="0" w:before="0" w:line="360" w:lineRule="auto"/>
         <w:ind w:left="720" w:hanging="360"/>
@@ -4780,7 +4946,7 @@
       <w:pPr>
         <w:numPr>
           <w:ilvl w:val="0"/>
-          <w:numId w:val="3"/>
+          <w:numId w:val="1"/>
         </w:numPr>
         <w:spacing w:line="360" w:lineRule="auto"/>
         <w:ind w:left="1440" w:hanging="360"/>
@@ -4796,7 +4962,7 @@
       <w:pPr>
         <w:numPr>
           <w:ilvl w:val="0"/>
-          <w:numId w:val="3"/>
+          <w:numId w:val="1"/>
         </w:numPr>
         <w:spacing w:after="0" w:afterAutospacing="0" w:line="360" w:lineRule="auto"/>
         <w:ind w:left="1440" w:hanging="360"/>
@@ -4813,7 +4979,7 @@
         <w:pStyle w:val="Heading2"/>
         <w:numPr>
           <w:ilvl w:val="0"/>
-          <w:numId w:val="8"/>
+          <w:numId w:val="13"/>
         </w:numPr>
         <w:spacing w:after="0" w:afterAutospacing="0" w:before="0" w:beforeAutospacing="0" w:line="360" w:lineRule="auto"/>
         <w:ind w:left="720" w:hanging="360"/>
@@ -4838,7 +5004,7 @@
       <w:pPr>
         <w:numPr>
           <w:ilvl w:val="0"/>
-          <w:numId w:val="10"/>
+          <w:numId w:val="4"/>
         </w:numPr>
         <w:spacing w:line="360" w:lineRule="auto"/>
         <w:ind w:left="1440" w:hanging="360"/>
@@ -4854,7 +5020,7 @@
       <w:pPr>
         <w:numPr>
           <w:ilvl w:val="0"/>
-          <w:numId w:val="10"/>
+          <w:numId w:val="4"/>
         </w:numPr>
         <w:spacing w:after="0" w:afterAutospacing="0" w:line="360" w:lineRule="auto"/>
         <w:ind w:left="1440" w:hanging="360"/>
@@ -4871,7 +5037,7 @@
         <w:pStyle w:val="Heading2"/>
         <w:numPr>
           <w:ilvl w:val="0"/>
-          <w:numId w:val="8"/>
+          <w:numId w:val="13"/>
         </w:numPr>
         <w:spacing w:before="0" w:beforeAutospacing="0" w:line="360" w:lineRule="auto"/>
         <w:ind w:left="720" w:hanging="360"/>
@@ -4968,7 +5134,7 @@
         <w:pStyle w:val="Heading2"/>
         <w:numPr>
           <w:ilvl w:val="0"/>
-          <w:numId w:val="8"/>
+          <w:numId w:val="13"/>
         </w:numPr>
         <w:spacing w:after="0" w:afterAutospacing="0" w:line="360" w:lineRule="auto"/>
         <w:ind w:left="720" w:hanging="360"/>
@@ -4993,7 +5159,7 @@
       <w:pPr>
         <w:numPr>
           <w:ilvl w:val="0"/>
-          <w:numId w:val="11"/>
+          <w:numId w:val="5"/>
         </w:numPr>
         <w:spacing w:after="0" w:afterAutospacing="0"/>
         <w:ind w:left="2160" w:hanging="360"/>
@@ -5010,7 +5176,7 @@
         <w:pStyle w:val="Heading2"/>
         <w:numPr>
           <w:ilvl w:val="0"/>
-          <w:numId w:val="8"/>
+          <w:numId w:val="13"/>
         </w:numPr>
         <w:spacing w:before="0" w:beforeAutospacing="0" w:line="360" w:lineRule="auto"/>
         <w:ind w:left="720" w:hanging="360"/>
@@ -5424,81 +5590,81 @@
           <w:szCs w:val="28"/>
           <w:rtl w:val="0"/>
         </w:rPr>
-        <w:t xml:space="preserve">ESPECIFICACIÓN DE CASO DE USO: Eliminarclientes</w:t>
+        <w:t xml:space="preserve">ESPECIFICACIÓN DE CASO DE USO: Eliminar clientes</w:t>
       </w:r>
     </w:p>
     <w:p>
       <w:pPr>
         <w:pStyle w:val="Heading2"/>
-        <w:numPr>
-          <w:ilvl w:val="0"/>
-          <w:numId w:val="9"/>
-        </w:numPr>
-        <w:spacing w:line="360" w:lineRule="auto"/>
-        <w:ind w:left="720" w:hanging="360"/>
-        <w:rPr>
-          <w:sz w:val="24"/>
-          <w:szCs w:val="24"/>
-          <w:u w:val="none"/>
-        </w:rPr>
-      </w:pPr>
-      <w:bookmarkStart w:colFirst="0" w:colLast="0" w:name="_qdc8hgss93u6" w:id="20"/>
-      <w:bookmarkEnd w:id="20"/>
-      <w:r>
-        <w:rPr>
-          <w:sz w:val="24"/>
-          <w:szCs w:val="24"/>
-          <w:rtl w:val="0"/>
-        </w:rPr>
-        <w:t xml:space="preserve">Objetivo: </w:t>
-      </w:r>
-    </w:p>
-    <w:p>
-      <w:pPr>
-        <w:spacing w:after="0" w:before="0" w:line="360" w:lineRule="auto"/>
-        <w:ind w:left="720" w:firstLine="0"/>
-        <w:rPr/>
-      </w:pPr>
-      <w:r>
-        <w:rPr>
-          <w:rtl w:val="0"/>
-        </w:rPr>
-        <w:t xml:space="preserve">Eliminar los datos de un cliente ya registrado.</w:t>
-      </w:r>
-    </w:p>
-    <w:p>
-      <w:pPr>
-        <w:pStyle w:val="Heading2"/>
-        <w:numPr>
-          <w:ilvl w:val="0"/>
-          <w:numId w:val="9"/>
-        </w:numPr>
-        <w:spacing w:after="0" w:afterAutospacing="0" w:before="0" w:line="360" w:lineRule="auto"/>
-        <w:ind w:left="720" w:hanging="360"/>
-        <w:rPr>
-          <w:sz w:val="24"/>
-          <w:szCs w:val="24"/>
-          <w:u w:val="none"/>
-        </w:rPr>
-      </w:pPr>
-      <w:bookmarkStart w:colFirst="0" w:colLast="0" w:name="_scwyqvm70tir" w:id="21"/>
-      <w:bookmarkEnd w:id="21"/>
-      <w:r>
-        <w:rPr>
-          <w:sz w:val="24"/>
-          <w:szCs w:val="24"/>
-          <w:rtl w:val="0"/>
-        </w:rPr>
-        <w:t xml:space="preserve">Precondiciones</w:t>
-      </w:r>
-    </w:p>
-    <w:p>
-      <w:pPr>
         <w:numPr>
           <w:ilvl w:val="0"/>
           <w:numId w:val="3"/>
         </w:numPr>
         <w:spacing w:line="360" w:lineRule="auto"/>
+        <w:ind w:left="720" w:hanging="360"/>
+        <w:rPr>
+          <w:sz w:val="24"/>
+          <w:szCs w:val="24"/>
+          <w:u w:val="none"/>
+        </w:rPr>
+      </w:pPr>
+      <w:bookmarkStart w:colFirst="0" w:colLast="0" w:name="_qdc8hgss93u6" w:id="20"/>
+      <w:bookmarkEnd w:id="20"/>
+      <w:r>
+        <w:rPr>
+          <w:sz w:val="24"/>
+          <w:szCs w:val="24"/>
+          <w:rtl w:val="0"/>
+        </w:rPr>
+        <w:t xml:space="preserve">Objetivo: </w:t>
+      </w:r>
+    </w:p>
+    <w:p>
+      <w:pPr>
+        <w:spacing w:after="0" w:before="0" w:line="360" w:lineRule="auto"/>
+        <w:ind w:left="720" w:firstLine="0"/>
+        <w:rPr/>
+      </w:pPr>
+      <w:r>
+        <w:rPr>
+          <w:rtl w:val="0"/>
+        </w:rPr>
+        <w:t xml:space="preserve">Eliminar los datos de un cliente ya registrado.</w:t>
+      </w:r>
+    </w:p>
+    <w:p>
+      <w:pPr>
+        <w:pStyle w:val="Heading2"/>
+        <w:numPr>
+          <w:ilvl w:val="0"/>
+          <w:numId w:val="3"/>
+        </w:numPr>
+        <w:spacing w:after="0" w:afterAutospacing="0" w:before="0" w:line="360" w:lineRule="auto"/>
+        <w:ind w:left="720" w:hanging="360"/>
+        <w:rPr>
+          <w:sz w:val="24"/>
+          <w:szCs w:val="24"/>
+          <w:u w:val="none"/>
+        </w:rPr>
+      </w:pPr>
+      <w:bookmarkStart w:colFirst="0" w:colLast="0" w:name="_scwyqvm70tir" w:id="21"/>
+      <w:bookmarkEnd w:id="21"/>
+      <w:r>
+        <w:rPr>
+          <w:sz w:val="24"/>
+          <w:szCs w:val="24"/>
+          <w:rtl w:val="0"/>
+        </w:rPr>
+        <w:t xml:space="preserve">Precondiciones</w:t>
+      </w:r>
+    </w:p>
+    <w:p>
+      <w:pPr>
+        <w:numPr>
+          <w:ilvl w:val="0"/>
+          <w:numId w:val="1"/>
+        </w:numPr>
+        <w:spacing w:line="360" w:lineRule="auto"/>
         <w:ind w:left="1440" w:hanging="360"/>
       </w:pPr>
       <w:r>
@@ -5510,18 +5676,225 @@
     </w:p>
     <w:p>
       <w:pPr>
+        <w:numPr>
+          <w:ilvl w:val="0"/>
+          <w:numId w:val="1"/>
+        </w:numPr>
+        <w:spacing w:after="0" w:afterAutospacing="0" w:line="360" w:lineRule="auto"/>
+        <w:ind w:left="1440" w:hanging="360"/>
+      </w:pPr>
+      <w:r>
+        <w:rPr>
+          <w:rtl w:val="0"/>
+        </w:rPr>
+        <w:t xml:space="preserve">El cliente ya debe estar registrado en el sistema.</w:t>
+      </w:r>
+    </w:p>
+    <w:p>
+      <w:pPr>
+        <w:pStyle w:val="Heading2"/>
+        <w:numPr>
+          <w:ilvl w:val="0"/>
+          <w:numId w:val="3"/>
+        </w:numPr>
+        <w:spacing w:after="0" w:afterAutospacing="0" w:before="0" w:beforeAutospacing="0" w:line="360" w:lineRule="auto"/>
+        <w:ind w:left="720" w:hanging="360"/>
+        <w:rPr>
+          <w:sz w:val="24"/>
+          <w:szCs w:val="24"/>
+          <w:u w:val="none"/>
+        </w:rPr>
+      </w:pPr>
+      <w:bookmarkStart w:colFirst="0" w:colLast="0" w:name="_asewkm3c5cp6" w:id="22"/>
+      <w:bookmarkEnd w:id="22"/>
+      <w:r>
+        <w:rPr>
+          <w:sz w:val="24"/>
+          <w:szCs w:val="24"/>
+          <w:rtl w:val="0"/>
+        </w:rPr>
+        <w:t xml:space="preserve">Particularidades</w:t>
+      </w:r>
+    </w:p>
+    <w:p>
+      <w:pPr>
+        <w:numPr>
+          <w:ilvl w:val="0"/>
+          <w:numId w:val="4"/>
+        </w:numPr>
+        <w:spacing w:line="360" w:lineRule="auto"/>
+        <w:ind w:left="1440" w:hanging="360"/>
+      </w:pPr>
+      <w:r>
+        <w:rPr>
+          <w:rtl w:val="0"/>
+        </w:rPr>
+        <w:t xml:space="preserve">Para la modificación basta con hacer click al usuario que se muestra en la lista.</w:t>
+      </w:r>
+    </w:p>
+    <w:p>
+      <w:pPr>
+        <w:numPr>
+          <w:ilvl w:val="0"/>
+          <w:numId w:val="4"/>
+        </w:numPr>
+        <w:spacing w:after="0" w:afterAutospacing="0" w:line="360" w:lineRule="auto"/>
+        <w:ind w:left="1440" w:hanging="360"/>
+      </w:pPr>
+      <w:r>
+        <w:rPr>
+          <w:rtl w:val="0"/>
+        </w:rPr>
+        <w:t xml:space="preserve">Se podrá buscar el cliente que se desee eliminar por medio del buscador que se encuentra en la zona superior derecha de la pantalla.</w:t>
+      </w:r>
+    </w:p>
+    <w:p>
+      <w:pPr>
+        <w:pStyle w:val="Heading2"/>
+        <w:numPr>
+          <w:ilvl w:val="0"/>
+          <w:numId w:val="3"/>
+        </w:numPr>
+        <w:spacing w:before="0" w:beforeAutospacing="0" w:line="360" w:lineRule="auto"/>
+        <w:ind w:left="720" w:hanging="360"/>
+        <w:rPr>
+          <w:sz w:val="24"/>
+          <w:szCs w:val="24"/>
+          <w:u w:val="none"/>
+        </w:rPr>
+      </w:pPr>
+      <w:bookmarkStart w:colFirst="0" w:colLast="0" w:name="_nps4ufrevh2t" w:id="23"/>
+      <w:bookmarkEnd w:id="23"/>
+      <w:r>
+        <w:rPr>
+          <w:sz w:val="24"/>
+          <w:szCs w:val="24"/>
+          <w:rtl w:val="0"/>
+        </w:rPr>
+        <w:t xml:space="preserve">Flujo Básico</w:t>
+      </w:r>
+    </w:p>
+    <w:p>
+      <w:pPr>
+        <w:ind w:left="1440" w:firstLine="0"/>
+        <w:rPr/>
+      </w:pPr>
+      <w:r>
+        <w:rPr>
+          <w:rtl w:val="0"/>
+        </w:rPr>
+        <w:t xml:space="preserve">1. Una vez se ingresa a la opción de Clientes, se identificará al cliente que se quiere eliminar.</w:t>
+      </w:r>
+    </w:p>
+    <w:p>
+      <w:pPr>
+        <w:ind w:left="1440" w:firstLine="0"/>
+        <w:rPr/>
+      </w:pPr>
+      <w:r>
+        <w:rPr>
+          <w:rtl w:val="0"/>
+        </w:rPr>
+        <w:t xml:space="preserve">2. Una vez seleccionado, se procederá a elegir la opción de Eliminar.</w:t>
+      </w:r>
+    </w:p>
+    <w:p>
+      <w:pPr>
+        <w:ind w:left="1440" w:firstLine="0"/>
+        <w:rPr/>
+      </w:pPr>
+      <w:r>
+        <w:rPr>
+          <w:rtl w:val="0"/>
+        </w:rPr>
+        <w:t xml:space="preserve">3. Se mostrará un mensaje de advertencia para confirmar la acción</w:t>
+      </w:r>
+    </w:p>
+    <w:p>
+      <w:pPr>
+        <w:ind w:left="1440" w:firstLine="0"/>
+        <w:rPr/>
+      </w:pPr>
+      <w:r>
+        <w:rPr>
+          <w:rtl w:val="0"/>
+        </w:rPr>
+        <w:t xml:space="preserve">4. Se confirmará la acción clickeando en la opción “check”.</w:t>
+      </w:r>
+    </w:p>
+    <w:p>
+      <w:pPr>
+        <w:ind w:left="1440" w:firstLine="0"/>
+        <w:rPr/>
+      </w:pPr>
+      <w:r>
+        <w:rPr>
+          <w:rtl w:val="0"/>
+        </w:rPr>
+        <w:t xml:space="preserve">5. Se mostrarà nuevamente la interfaz donde aparece la lista de todos los clientes registrados, para poder verificar que se ha eliminado correctamente los datos del cliente</w:t>
+      </w:r>
+    </w:p>
+    <w:p>
+      <w:pPr>
+        <w:ind w:left="1440" w:firstLine="0"/>
+        <w:rPr/>
+      </w:pPr>
+      <w:r>
+        <w:rPr>
+          <w:rtl w:val="0"/>
+        </w:rPr>
+      </w:r>
+    </w:p>
+    <w:p>
+      <w:pPr>
+        <w:rPr/>
+      </w:pPr>
+      <w:r>
+        <w:rPr>
+          <w:rtl w:val="0"/>
+        </w:rPr>
+      </w:r>
+    </w:p>
+    <w:p>
+      <w:pPr>
+        <w:pStyle w:val="Heading2"/>
         <w:numPr>
           <w:ilvl w:val="0"/>
           <w:numId w:val="3"/>
         </w:numPr>
         <w:spacing w:after="0" w:afterAutospacing="0" w:line="360" w:lineRule="auto"/>
-        <w:ind w:left="1440" w:hanging="360"/>
-      </w:pPr>
-      <w:r>
-        <w:rPr>
-          <w:rtl w:val="0"/>
-        </w:rPr>
-        <w:t xml:space="preserve">El cliente ya debe estar registrado en el sistema.</w:t>
+        <w:ind w:left="720" w:hanging="360"/>
+        <w:rPr>
+          <w:sz w:val="24"/>
+          <w:szCs w:val="24"/>
+          <w:u w:val="none"/>
+        </w:rPr>
+      </w:pPr>
+      <w:bookmarkStart w:colFirst="0" w:colLast="0" w:name="_qd4ucpg829n1" w:id="24"/>
+      <w:bookmarkEnd w:id="24"/>
+      <w:r>
+        <w:rPr>
+          <w:sz w:val="24"/>
+          <w:szCs w:val="24"/>
+          <w:rtl w:val="0"/>
+        </w:rPr>
+        <w:t xml:space="preserve">Flujo alternativo</w:t>
+      </w:r>
+    </w:p>
+    <w:p>
+      <w:pPr>
+        <w:numPr>
+          <w:ilvl w:val="0"/>
+          <w:numId w:val="5"/>
+        </w:numPr>
+        <w:spacing w:after="0" w:afterAutospacing="0"/>
+        <w:ind w:left="2160" w:hanging="360"/>
+      </w:pPr>
+      <w:r>
+        <w:rPr>
+          <w:rtl w:val="0"/>
+        </w:rPr>
+        <w:t xml:space="preserve">Si nos confundimos al seleccionar el cliente que queremos eliminar, cancelaremos la opción dándole click a la opción “X”.</w:t>
       </w:r>
     </w:p>
     <w:p>
@@ -5529,214 +5902,7 @@
         <w:pStyle w:val="Heading2"/>
         <w:numPr>
           <w:ilvl w:val="0"/>
-          <w:numId w:val="9"/>
-        </w:numPr>
-        <w:spacing w:after="0" w:afterAutospacing="0" w:before="0" w:beforeAutospacing="0" w:line="360" w:lineRule="auto"/>
-        <w:ind w:left="720" w:hanging="360"/>
-        <w:rPr>
-          <w:sz w:val="24"/>
-          <w:szCs w:val="24"/>
-          <w:u w:val="none"/>
-        </w:rPr>
-      </w:pPr>
-      <w:bookmarkStart w:colFirst="0" w:colLast="0" w:name="_asewkm3c5cp6" w:id="22"/>
-      <w:bookmarkEnd w:id="22"/>
-      <w:r>
-        <w:rPr>
-          <w:sz w:val="24"/>
-          <w:szCs w:val="24"/>
-          <w:rtl w:val="0"/>
-        </w:rPr>
-        <w:t xml:space="preserve">Particularidades</w:t>
-      </w:r>
-    </w:p>
-    <w:p>
-      <w:pPr>
-        <w:numPr>
-          <w:ilvl w:val="0"/>
-          <w:numId w:val="10"/>
-        </w:numPr>
-        <w:spacing w:line="360" w:lineRule="auto"/>
-        <w:ind w:left="1440" w:hanging="360"/>
-      </w:pPr>
-      <w:r>
-        <w:rPr>
-          <w:rtl w:val="0"/>
-        </w:rPr>
-        <w:t xml:space="preserve">Para la modificación basta con hacer click al usuario que se muestra en la lista.</w:t>
-      </w:r>
-    </w:p>
-    <w:p>
-      <w:pPr>
-        <w:numPr>
-          <w:ilvl w:val="0"/>
-          <w:numId w:val="10"/>
-        </w:numPr>
-        <w:spacing w:after="0" w:afterAutospacing="0" w:line="360" w:lineRule="auto"/>
-        <w:ind w:left="1440" w:hanging="360"/>
-      </w:pPr>
-      <w:r>
-        <w:rPr>
-          <w:rtl w:val="0"/>
-        </w:rPr>
-        <w:t xml:space="preserve">Se podrá buscar el cliente que se desee eliminar por medio del buscador que se encuentra en la zona superior derecha de la pantalla.</w:t>
-      </w:r>
-    </w:p>
-    <w:p>
-      <w:pPr>
-        <w:pStyle w:val="Heading2"/>
-        <w:numPr>
-          <w:ilvl w:val="0"/>
-          <w:numId w:val="9"/>
-        </w:numPr>
-        <w:spacing w:before="0" w:beforeAutospacing="0" w:line="360" w:lineRule="auto"/>
-        <w:ind w:left="720" w:hanging="360"/>
-        <w:rPr>
-          <w:sz w:val="24"/>
-          <w:szCs w:val="24"/>
-          <w:u w:val="none"/>
-        </w:rPr>
-      </w:pPr>
-      <w:bookmarkStart w:colFirst="0" w:colLast="0" w:name="_nps4ufrevh2t" w:id="23"/>
-      <w:bookmarkEnd w:id="23"/>
-      <w:r>
-        <w:rPr>
-          <w:sz w:val="24"/>
-          <w:szCs w:val="24"/>
-          <w:rtl w:val="0"/>
-        </w:rPr>
-        <w:t xml:space="preserve">Flujo Básico</w:t>
-      </w:r>
-    </w:p>
-    <w:p>
-      <w:pPr>
-        <w:ind w:left="1440" w:firstLine="0"/>
-        <w:rPr/>
-      </w:pPr>
-      <w:r>
-        <w:rPr>
-          <w:rtl w:val="0"/>
-        </w:rPr>
-        <w:t xml:space="preserve">1. Una vez se ingresa a la opción de Clientes, se identificará al cliente que se quiere eliminar.</w:t>
-      </w:r>
-    </w:p>
-    <w:p>
-      <w:pPr>
-        <w:ind w:left="1440" w:firstLine="0"/>
-        <w:rPr/>
-      </w:pPr>
-      <w:r>
-        <w:rPr>
-          <w:rtl w:val="0"/>
-        </w:rPr>
-        <w:t xml:space="preserve">2. Una vez seleccionado, se procederá a elegir la opción de Eliminar.</w:t>
-      </w:r>
-    </w:p>
-    <w:p>
-      <w:pPr>
-        <w:ind w:left="1440" w:firstLine="0"/>
-        <w:rPr/>
-      </w:pPr>
-      <w:r>
-        <w:rPr>
-          <w:rtl w:val="0"/>
-        </w:rPr>
-        <w:t xml:space="preserve">3. Se mostrará un mensaje de advertencia para confirmar la acción</w:t>
-      </w:r>
-    </w:p>
-    <w:p>
-      <w:pPr>
-        <w:ind w:left="1440" w:firstLine="0"/>
-        <w:rPr/>
-      </w:pPr>
-      <w:r>
-        <w:rPr>
-          <w:rtl w:val="0"/>
-        </w:rPr>
-        <w:t xml:space="preserve">4. Se confirmará la acción clickeando en la opción “check”.</w:t>
-      </w:r>
-    </w:p>
-    <w:p>
-      <w:pPr>
-        <w:ind w:left="1440" w:firstLine="0"/>
-        <w:rPr/>
-      </w:pPr>
-      <w:r>
-        <w:rPr>
-          <w:rtl w:val="0"/>
-        </w:rPr>
-        <w:t xml:space="preserve">5. Se mostrarà nuevamente la interfaz donde aparece la lista de todos los clientes registrados, para poder verificar que se ha eliminado correctamente los datos del cliente</w:t>
-      </w:r>
-    </w:p>
-    <w:p>
-      <w:pPr>
-        <w:ind w:left="1440" w:firstLine="0"/>
-        <w:rPr/>
-      </w:pPr>
-      <w:r>
-        <w:rPr>
-          <w:rtl w:val="0"/>
-        </w:rPr>
-      </w:r>
-    </w:p>
-    <w:p>
-      <w:pPr>
-        <w:rPr/>
-      </w:pPr>
-      <w:r>
-        <w:rPr>
-          <w:rtl w:val="0"/>
-        </w:rPr>
-      </w:r>
-    </w:p>
-    <w:p>
-      <w:pPr>
-        <w:pStyle w:val="Heading2"/>
-        <w:numPr>
-          <w:ilvl w:val="0"/>
-          <w:numId w:val="9"/>
-        </w:numPr>
-        <w:spacing w:after="0" w:afterAutospacing="0" w:line="360" w:lineRule="auto"/>
-        <w:ind w:left="720" w:hanging="360"/>
-        <w:rPr>
-          <w:sz w:val="24"/>
-          <w:szCs w:val="24"/>
-          <w:u w:val="none"/>
-        </w:rPr>
-      </w:pPr>
-      <w:bookmarkStart w:colFirst="0" w:colLast="0" w:name="_qd4ucpg829n1" w:id="24"/>
-      <w:bookmarkEnd w:id="24"/>
-      <w:r>
-        <w:rPr>
-          <w:sz w:val="24"/>
-          <w:szCs w:val="24"/>
-          <w:rtl w:val="0"/>
-        </w:rPr>
-        <w:t xml:space="preserve">Flujo alternativo</w:t>
-      </w:r>
-    </w:p>
-    <w:p>
-      <w:pPr>
-        <w:numPr>
-          <w:ilvl w:val="0"/>
-          <w:numId w:val="11"/>
-        </w:numPr>
-        <w:spacing w:after="0" w:afterAutospacing="0"/>
-        <w:ind w:left="2160" w:hanging="360"/>
-      </w:pPr>
-      <w:r>
-        <w:rPr>
-          <w:rtl w:val="0"/>
-        </w:rPr>
-        <w:t xml:space="preserve">Si nos confundimos al seleccionar el cliente que queremos eliminar, cancelaremos la opción dándole click a la opción “X”.</w:t>
-      </w:r>
-    </w:p>
-    <w:p>
-      <w:pPr>
-        <w:pStyle w:val="Heading2"/>
-        <w:numPr>
-          <w:ilvl w:val="0"/>
-          <w:numId w:val="9"/>
+          <w:numId w:val="3"/>
         </w:numPr>
         <w:spacing w:before="0" w:beforeAutospacing="0" w:line="360" w:lineRule="auto"/>
         <w:ind w:left="720" w:hanging="360"/>
@@ -6151,7 +6317,7 @@
       <w:lvlText w:val="-"/>
       <w:lvlJc w:val="left"/>
       <w:pPr>
-        <w:ind w:left="720" w:hanging="360"/>
+        <w:ind w:left="1440" w:hanging="360"/>
       </w:pPr>
       <w:rPr>
         <w:u w:val="none"/>
@@ -6163,7 +6329,7 @@
       <w:lvlText w:val="-"/>
       <w:lvlJc w:val="left"/>
       <w:pPr>
-        <w:ind w:left="1440" w:hanging="360"/>
+        <w:ind w:left="2160" w:hanging="360"/>
       </w:pPr>
       <w:rPr>
         <w:u w:val="none"/>
@@ -6175,7 +6341,7 @@
       <w:lvlText w:val="-"/>
       <w:lvlJc w:val="left"/>
       <w:pPr>
-        <w:ind w:left="2160" w:hanging="360"/>
+        <w:ind w:left="2880" w:hanging="360"/>
       </w:pPr>
       <w:rPr>
         <w:u w:val="none"/>
@@ -6187,7 +6353,7 @@
       <w:lvlText w:val="-"/>
       <w:lvlJc w:val="left"/>
       <w:pPr>
-        <w:ind w:left="2880" w:hanging="360"/>
+        <w:ind w:left="3600" w:hanging="360"/>
       </w:pPr>
       <w:rPr>
         <w:u w:val="none"/>
@@ -6199,7 +6365,7 @@
       <w:lvlText w:val="-"/>
       <w:lvlJc w:val="left"/>
       <w:pPr>
-        <w:ind w:left="3600" w:hanging="360"/>
+        <w:ind w:left="4320" w:hanging="360"/>
       </w:pPr>
       <w:rPr>
         <w:u w:val="none"/>
@@ -6211,7 +6377,7 @@
       <w:lvlText w:val="-"/>
       <w:lvlJc w:val="left"/>
       <w:pPr>
-        <w:ind w:left="4320" w:hanging="360"/>
+        <w:ind w:left="5040" w:hanging="360"/>
       </w:pPr>
       <w:rPr>
         <w:u w:val="none"/>
@@ -6223,7 +6389,7 @@
       <w:lvlText w:val="-"/>
       <w:lvlJc w:val="left"/>
       <w:pPr>
-        <w:ind w:left="5040" w:hanging="360"/>
+        <w:ind w:left="5760" w:hanging="360"/>
       </w:pPr>
       <w:rPr>
         <w:u w:val="none"/>
@@ -6235,7 +6401,7 @@
       <w:lvlText w:val="-"/>
       <w:lvlJc w:val="left"/>
       <w:pPr>
-        <w:ind w:left="5760" w:hanging="360"/>
+        <w:ind w:left="6480" w:hanging="360"/>
       </w:pPr>
       <w:rPr>
         <w:u w:val="none"/>
@@ -6247,7 +6413,7 @@
       <w:lvlText w:val="-"/>
       <w:lvlJc w:val="left"/>
       <w:pPr>
-        <w:ind w:left="6480" w:hanging="360"/>
+        <w:ind w:left="7200" w:hanging="360"/>
       </w:pPr>
       <w:rPr>
         <w:u w:val="none"/>
@@ -6256,119 +6422,131 @@
   </w:abstractNum>
   <w:abstractNum w:abstractNumId="2">
     <w:lvl w:ilvl="0">
-      <w:start w:val="1"/>
-      <w:numFmt w:val="bullet"/>
-      <w:lvlText w:val="-"/>
-      <w:lvlJc w:val="left"/>
-      <w:pPr>
-        <w:ind w:left="720" w:hanging="360"/>
-      </w:pPr>
-      <w:rPr>
-        <w:u w:val="none"/>
+      <w:start w:val="0"/>
+      <w:numFmt w:val="bullet"/>
+      <w:lvlText w:val="●"/>
+      <w:lvlJc w:val="left"/>
+      <w:pPr>
+        <w:ind w:left="1800" w:hanging="360"/>
+      </w:pPr>
+      <w:rPr>
+        <w:rFonts w:ascii="Noto Sans Symbols" w:cs="Noto Sans Symbols" w:eastAsia="Noto Sans Symbols" w:hAnsi="Noto Sans Symbols"/>
       </w:rPr>
     </w:lvl>
     <w:lvl w:ilvl="1">
       <w:start w:val="1"/>
       <w:numFmt w:val="bullet"/>
-      <w:lvlText w:val="-"/>
-      <w:lvlJc w:val="left"/>
-      <w:pPr>
-        <w:ind w:left="1440" w:hanging="360"/>
-      </w:pPr>
-      <w:rPr>
-        <w:u w:val="none"/>
+      <w:lvlText w:val="o"/>
+      <w:lvlJc w:val="left"/>
+      <w:pPr>
+        <w:ind w:left="2520" w:hanging="360"/>
+      </w:pPr>
+      <w:rPr>
+        <w:rFonts w:ascii="Courier New" w:cs="Courier New" w:eastAsia="Courier New" w:hAnsi="Courier New"/>
       </w:rPr>
     </w:lvl>
     <w:lvl w:ilvl="2">
       <w:start w:val="1"/>
       <w:numFmt w:val="bullet"/>
-      <w:lvlText w:val="-"/>
-      <w:lvlJc w:val="left"/>
-      <w:pPr>
-        <w:ind w:left="2160" w:hanging="360"/>
-      </w:pPr>
-      <w:rPr>
-        <w:u w:val="none"/>
+      <w:lvlText w:val="▪"/>
+      <w:lvlJc w:val="left"/>
+      <w:pPr>
+        <w:ind w:left="3240" w:hanging="360"/>
+      </w:pPr>
+      <w:rPr>
+        <w:rFonts w:ascii="Noto Sans Symbols" w:cs="Noto Sans Symbols" w:eastAsia="Noto Sans Symbols" w:hAnsi="Noto Sans Symbols"/>
       </w:rPr>
     </w:lvl>
     <w:lvl w:ilvl="3">
       <w:start w:val="1"/>
       <w:numFmt w:val="bullet"/>
-      <w:lvlText w:val="-"/>
-      <w:lvlJc w:val="left"/>
-      <w:pPr>
-        <w:ind w:left="2880" w:hanging="360"/>
-      </w:pPr>
-      <w:rPr>
-        <w:u w:val="none"/>
+      <w:lvlText w:val="●"/>
+      <w:lvlJc w:val="left"/>
+      <w:pPr>
+        <w:ind w:left="3960" w:hanging="360"/>
+      </w:pPr>
+      <w:rPr>
+        <w:rFonts w:ascii="Noto Sans Symbols" w:cs="Noto Sans Symbols" w:eastAsia="Noto Sans Symbols" w:hAnsi="Noto Sans Symbols"/>
       </w:rPr>
     </w:lvl>
     <w:lvl w:ilvl="4">
       <w:start w:val="1"/>
       <w:numFmt w:val="bullet"/>
-      <w:lvlText w:val="-"/>
-      <w:lvlJc w:val="left"/>
-      <w:pPr>
-        <w:ind w:left="3600" w:hanging="360"/>
-      </w:pPr>
-      <w:rPr>
-        <w:u w:val="none"/>
+      <w:lvlText w:val="o"/>
+      <w:lvlJc w:val="left"/>
+      <w:pPr>
+        <w:ind w:left="4680" w:hanging="360"/>
+      </w:pPr>
+      <w:rPr>
+        <w:rFonts w:ascii="Courier New" w:cs="Courier New" w:eastAsia="Courier New" w:hAnsi="Courier New"/>
       </w:rPr>
     </w:lvl>
     <w:lvl w:ilvl="5">
       <w:start w:val="1"/>
       <w:numFmt w:val="bullet"/>
-      <w:lvlText w:val="-"/>
-      <w:lvlJc w:val="left"/>
-      <w:pPr>
-        <w:ind w:left="4320" w:hanging="360"/>
-      </w:pPr>
-      <w:rPr>
-        <w:u w:val="none"/>
+      <w:lvlText w:val="▪"/>
+      <w:lvlJc w:val="left"/>
+      <w:pPr>
+        <w:ind w:left="5400" w:hanging="360"/>
+      </w:pPr>
+      <w:rPr>
+        <w:rFonts w:ascii="Noto Sans Symbols" w:cs="Noto Sans Symbols" w:eastAsia="Noto Sans Symbols" w:hAnsi="Noto Sans Symbols"/>
       </w:rPr>
     </w:lvl>
     <w:lvl w:ilvl="6">
       <w:start w:val="1"/>
       <w:numFmt w:val="bullet"/>
-      <w:lvlText w:val="-"/>
-      <w:lvlJc w:val="left"/>
-      <w:pPr>
-        <w:ind w:left="5040" w:hanging="360"/>
-      </w:pPr>
-      <w:rPr>
-        <w:u w:val="none"/>
+      <w:lvlText w:val="●"/>
+      <w:lvlJc w:val="left"/>
+      <w:pPr>
+        <w:ind w:left="6120" w:hanging="360"/>
+      </w:pPr>
+      <w:rPr>
+        <w:rFonts w:ascii="Noto Sans Symbols" w:cs="Noto Sans Symbols" w:eastAsia="Noto Sans Symbols" w:hAnsi="Noto Sans Symbols"/>
       </w:rPr>
     </w:lvl>
     <w:lvl w:ilvl="7">
       <w:start w:val="1"/>
       <w:numFmt w:val="bullet"/>
-      <w:lvlText w:val="-"/>
-      <w:lvlJc w:val="left"/>
-      <w:pPr>
-        <w:ind w:left="5760" w:hanging="360"/>
-      </w:pPr>
-      <w:rPr>
-        <w:u w:val="none"/>
+      <w:lvlText w:val="o"/>
+      <w:lvlJc w:val="left"/>
+      <w:pPr>
+        <w:ind w:left="6840" w:hanging="360"/>
+      </w:pPr>
+      <w:rPr>
+        <w:rFonts w:ascii="Courier New" w:cs="Courier New" w:eastAsia="Courier New" w:hAnsi="Courier New"/>
       </w:rPr>
     </w:lvl>
     <w:lvl w:ilvl="8">
       <w:start w:val="1"/>
       <w:numFmt w:val="bullet"/>
-      <w:lvlText w:val="-"/>
-      <w:lvlJc w:val="left"/>
-      <w:pPr>
-        <w:ind w:left="6480" w:hanging="360"/>
-      </w:pPr>
-      <w:rPr>
-        <w:u w:val="none"/>
+      <w:lvlText w:val="▪"/>
+      <w:lvlJc w:val="left"/>
+      <w:pPr>
+        <w:ind w:left="7560" w:hanging="360"/>
+      </w:pPr>
+      <w:rPr>
+        <w:rFonts w:ascii="Noto Sans Symbols" w:cs="Noto Sans Symbols" w:eastAsia="Noto Sans Symbols" w:hAnsi="Noto Sans Symbols"/>
       </w:rPr>
     </w:lvl>
   </w:abstractNum>
   <w:abstractNum w:abstractNumId="3">
     <w:lvl w:ilvl="0">
       <w:start w:val="1"/>
-      <w:numFmt w:val="bullet"/>
-      <w:lvlText w:val="-"/>
+      <w:numFmt w:val="decimal"/>
+      <w:lvlText w:val="%1."/>
+      <w:lvlJc w:val="left"/>
+      <w:pPr>
+        <w:ind w:left="720" w:hanging="360"/>
+      </w:pPr>
+      <w:rPr>
+        <w:u w:val="none"/>
+      </w:rPr>
+    </w:lvl>
+    <w:lvl w:ilvl="1">
+      <w:start w:val="1"/>
+      <w:numFmt w:val="lowerLetter"/>
+      <w:lvlText w:val="%2."/>
       <w:lvlJc w:val="left"/>
       <w:pPr>
         <w:ind w:left="1440" w:hanging="360"/>
@@ -6377,11 +6555,11 @@
         <w:u w:val="none"/>
       </w:rPr>
     </w:lvl>
-    <w:lvl w:ilvl="1">
-      <w:start w:val="1"/>
-      <w:numFmt w:val="bullet"/>
-      <w:lvlText w:val="-"/>
-      <w:lvlJc w:val="left"/>
+    <w:lvl w:ilvl="2">
+      <w:start w:val="1"/>
+      <w:numFmt w:val="lowerRoman"/>
+      <w:lvlText w:val="%3."/>
+      <w:lvlJc w:val="right"/>
       <w:pPr>
         <w:ind w:left="2160" w:hanging="360"/>
       </w:pPr>
@@ -6389,10 +6567,10 @@
         <w:u w:val="none"/>
       </w:rPr>
     </w:lvl>
-    <w:lvl w:ilvl="2">
-      <w:start w:val="1"/>
-      <w:numFmt w:val="bullet"/>
-      <w:lvlText w:val="-"/>
+    <w:lvl w:ilvl="3">
+      <w:start w:val="1"/>
+      <w:numFmt w:val="decimal"/>
+      <w:lvlText w:val="%4."/>
       <w:lvlJc w:val="left"/>
       <w:pPr>
         <w:ind w:left="2880" w:hanging="360"/>
@@ -6401,10 +6579,10 @@
         <w:u w:val="none"/>
       </w:rPr>
     </w:lvl>
-    <w:lvl w:ilvl="3">
-      <w:start w:val="1"/>
-      <w:numFmt w:val="bullet"/>
-      <w:lvlText w:val="-"/>
+    <w:lvl w:ilvl="4">
+      <w:start w:val="1"/>
+      <w:numFmt w:val="lowerLetter"/>
+      <w:lvlText w:val="%5."/>
       <w:lvlJc w:val="left"/>
       <w:pPr>
         <w:ind w:left="3600" w:hanging="360"/>
@@ -6413,11 +6591,11 @@
         <w:u w:val="none"/>
       </w:rPr>
     </w:lvl>
-    <w:lvl w:ilvl="4">
-      <w:start w:val="1"/>
-      <w:numFmt w:val="bullet"/>
-      <w:lvlText w:val="-"/>
-      <w:lvlJc w:val="left"/>
+    <w:lvl w:ilvl="5">
+      <w:start w:val="1"/>
+      <w:numFmt w:val="lowerRoman"/>
+      <w:lvlText w:val="%6."/>
+      <w:lvlJc w:val="right"/>
       <w:pPr>
         <w:ind w:left="4320" w:hanging="360"/>
       </w:pPr>
@@ -6425,10 +6603,10 @@
         <w:u w:val="none"/>
       </w:rPr>
     </w:lvl>
-    <w:lvl w:ilvl="5">
-      <w:start w:val="1"/>
-      <w:numFmt w:val="bullet"/>
-      <w:lvlText w:val="-"/>
+    <w:lvl w:ilvl="6">
+      <w:start w:val="1"/>
+      <w:numFmt w:val="decimal"/>
+      <w:lvlText w:val="%7."/>
       <w:lvlJc w:val="left"/>
       <w:pPr>
         <w:ind w:left="5040" w:hanging="360"/>
@@ -6437,10 +6615,10 @@
         <w:u w:val="none"/>
       </w:rPr>
     </w:lvl>
-    <w:lvl w:ilvl="6">
-      <w:start w:val="1"/>
-      <w:numFmt w:val="bullet"/>
-      <w:lvlText w:val="-"/>
+    <w:lvl w:ilvl="7">
+      <w:start w:val="1"/>
+      <w:numFmt w:val="lowerLetter"/>
+      <w:lvlText w:val="%8."/>
       <w:lvlJc w:val="left"/>
       <w:pPr>
         <w:ind w:left="5760" w:hanging="360"/>
@@ -6449,25 +6627,13 @@
         <w:u w:val="none"/>
       </w:rPr>
     </w:lvl>
-    <w:lvl w:ilvl="7">
-      <w:start w:val="1"/>
-      <w:numFmt w:val="bullet"/>
-      <w:lvlText w:val="-"/>
-      <w:lvlJc w:val="left"/>
+    <w:lvl w:ilvl="8">
+      <w:start w:val="1"/>
+      <w:numFmt w:val="lowerRoman"/>
+      <w:lvlText w:val="%9."/>
+      <w:lvlJc w:val="right"/>
       <w:pPr>
         <w:ind w:left="6480" w:hanging="360"/>
-      </w:pPr>
-      <w:rPr>
-        <w:u w:val="none"/>
-      </w:rPr>
-    </w:lvl>
-    <w:lvl w:ilvl="8">
-      <w:start w:val="1"/>
-      <w:numFmt w:val="bullet"/>
-      <w:lvlText w:val="-"/>
-      <w:lvlJc w:val="left"/>
-      <w:pPr>
-        <w:ind w:left="7200" w:hanging="360"/>
       </w:pPr>
       <w:rPr>
         <w:u w:val="none"/>
@@ -6477,6 +6643,556 @@
   <w:abstractNum w:abstractNumId="4">
     <w:lvl w:ilvl="0">
       <w:start w:val="1"/>
+      <w:numFmt w:val="bullet"/>
+      <w:lvlText w:val="-"/>
+      <w:lvlJc w:val="left"/>
+      <w:pPr>
+        <w:ind w:left="1440" w:hanging="360"/>
+      </w:pPr>
+      <w:rPr>
+        <w:u w:val="none"/>
+      </w:rPr>
+    </w:lvl>
+    <w:lvl w:ilvl="1">
+      <w:start w:val="1"/>
+      <w:numFmt w:val="bullet"/>
+      <w:lvlText w:val="-"/>
+      <w:lvlJc w:val="left"/>
+      <w:pPr>
+        <w:ind w:left="2160" w:hanging="360"/>
+      </w:pPr>
+      <w:rPr>
+        <w:u w:val="none"/>
+      </w:rPr>
+    </w:lvl>
+    <w:lvl w:ilvl="2">
+      <w:start w:val="1"/>
+      <w:numFmt w:val="bullet"/>
+      <w:lvlText w:val="-"/>
+      <w:lvlJc w:val="left"/>
+      <w:pPr>
+        <w:ind w:left="2880" w:hanging="360"/>
+      </w:pPr>
+      <w:rPr>
+        <w:u w:val="none"/>
+      </w:rPr>
+    </w:lvl>
+    <w:lvl w:ilvl="3">
+      <w:start w:val="1"/>
+      <w:numFmt w:val="bullet"/>
+      <w:lvlText w:val="-"/>
+      <w:lvlJc w:val="left"/>
+      <w:pPr>
+        <w:ind w:left="3600" w:hanging="360"/>
+      </w:pPr>
+      <w:rPr>
+        <w:u w:val="none"/>
+      </w:rPr>
+    </w:lvl>
+    <w:lvl w:ilvl="4">
+      <w:start w:val="1"/>
+      <w:numFmt w:val="bullet"/>
+      <w:lvlText w:val="-"/>
+      <w:lvlJc w:val="left"/>
+      <w:pPr>
+        <w:ind w:left="4320" w:hanging="360"/>
+      </w:pPr>
+      <w:rPr>
+        <w:u w:val="none"/>
+      </w:rPr>
+    </w:lvl>
+    <w:lvl w:ilvl="5">
+      <w:start w:val="1"/>
+      <w:numFmt w:val="bullet"/>
+      <w:lvlText w:val="-"/>
+      <w:lvlJc w:val="left"/>
+      <w:pPr>
+        <w:ind w:left="5040" w:hanging="360"/>
+      </w:pPr>
+      <w:rPr>
+        <w:u w:val="none"/>
+      </w:rPr>
+    </w:lvl>
+    <w:lvl w:ilvl="6">
+      <w:start w:val="1"/>
+      <w:numFmt w:val="bullet"/>
+      <w:lvlText w:val="-"/>
+      <w:lvlJc w:val="left"/>
+      <w:pPr>
+        <w:ind w:left="5760" w:hanging="360"/>
+      </w:pPr>
+      <w:rPr>
+        <w:u w:val="none"/>
+      </w:rPr>
+    </w:lvl>
+    <w:lvl w:ilvl="7">
+      <w:start w:val="1"/>
+      <w:numFmt w:val="bullet"/>
+      <w:lvlText w:val="-"/>
+      <w:lvlJc w:val="left"/>
+      <w:pPr>
+        <w:ind w:left="6480" w:hanging="360"/>
+      </w:pPr>
+      <w:rPr>
+        <w:u w:val="none"/>
+      </w:rPr>
+    </w:lvl>
+    <w:lvl w:ilvl="8">
+      <w:start w:val="1"/>
+      <w:numFmt w:val="bullet"/>
+      <w:lvlText w:val="-"/>
+      <w:lvlJc w:val="left"/>
+      <w:pPr>
+        <w:ind w:left="7200" w:hanging="360"/>
+      </w:pPr>
+      <w:rPr>
+        <w:u w:val="none"/>
+      </w:rPr>
+    </w:lvl>
+  </w:abstractNum>
+  <w:abstractNum w:abstractNumId="5">
+    <w:lvl w:ilvl="0">
+      <w:start w:val="1"/>
+      <w:numFmt w:val="bullet"/>
+      <w:lvlText w:val="-"/>
+      <w:lvlJc w:val="left"/>
+      <w:pPr>
+        <w:ind w:left="2160" w:hanging="360"/>
+      </w:pPr>
+      <w:rPr>
+        <w:u w:val="none"/>
+      </w:rPr>
+    </w:lvl>
+    <w:lvl w:ilvl="1">
+      <w:start w:val="1"/>
+      <w:numFmt w:val="bullet"/>
+      <w:lvlText w:val="-"/>
+      <w:lvlJc w:val="left"/>
+      <w:pPr>
+        <w:ind w:left="2880" w:hanging="360"/>
+      </w:pPr>
+      <w:rPr>
+        <w:u w:val="none"/>
+      </w:rPr>
+    </w:lvl>
+    <w:lvl w:ilvl="2">
+      <w:start w:val="1"/>
+      <w:numFmt w:val="bullet"/>
+      <w:lvlText w:val="-"/>
+      <w:lvlJc w:val="left"/>
+      <w:pPr>
+        <w:ind w:left="3600" w:hanging="360"/>
+      </w:pPr>
+      <w:rPr>
+        <w:u w:val="none"/>
+      </w:rPr>
+    </w:lvl>
+    <w:lvl w:ilvl="3">
+      <w:start w:val="1"/>
+      <w:numFmt w:val="bullet"/>
+      <w:lvlText w:val="-"/>
+      <w:lvlJc w:val="left"/>
+      <w:pPr>
+        <w:ind w:left="4320" w:hanging="360"/>
+      </w:pPr>
+      <w:rPr>
+        <w:u w:val="none"/>
+      </w:rPr>
+    </w:lvl>
+    <w:lvl w:ilvl="4">
+      <w:start w:val="1"/>
+      <w:numFmt w:val="bullet"/>
+      <w:lvlText w:val="-"/>
+      <w:lvlJc w:val="left"/>
+      <w:pPr>
+        <w:ind w:left="5040" w:hanging="360"/>
+      </w:pPr>
+      <w:rPr>
+        <w:u w:val="none"/>
+      </w:rPr>
+    </w:lvl>
+    <w:lvl w:ilvl="5">
+      <w:start w:val="1"/>
+      <w:numFmt w:val="bullet"/>
+      <w:lvlText w:val="-"/>
+      <w:lvlJc w:val="left"/>
+      <w:pPr>
+        <w:ind w:left="5760" w:hanging="360"/>
+      </w:pPr>
+      <w:rPr>
+        <w:u w:val="none"/>
+      </w:rPr>
+    </w:lvl>
+    <w:lvl w:ilvl="6">
+      <w:start w:val="1"/>
+      <w:numFmt w:val="bullet"/>
+      <w:lvlText w:val="-"/>
+      <w:lvlJc w:val="left"/>
+      <w:pPr>
+        <w:ind w:left="6480" w:hanging="360"/>
+      </w:pPr>
+      <w:rPr>
+        <w:u w:val="none"/>
+      </w:rPr>
+    </w:lvl>
+    <w:lvl w:ilvl="7">
+      <w:start w:val="1"/>
+      <w:numFmt w:val="bullet"/>
+      <w:lvlText w:val="-"/>
+      <w:lvlJc w:val="left"/>
+      <w:pPr>
+        <w:ind w:left="7200" w:hanging="360"/>
+      </w:pPr>
+      <w:rPr>
+        <w:u w:val="none"/>
+      </w:rPr>
+    </w:lvl>
+    <w:lvl w:ilvl="8">
+      <w:start w:val="1"/>
+      <w:numFmt w:val="bullet"/>
+      <w:lvlText w:val="-"/>
+      <w:lvlJc w:val="left"/>
+      <w:pPr>
+        <w:ind w:left="7920" w:hanging="360"/>
+      </w:pPr>
+      <w:rPr>
+        <w:u w:val="none"/>
+      </w:rPr>
+    </w:lvl>
+  </w:abstractNum>
+  <w:abstractNum w:abstractNumId="6">
+    <w:lvl w:ilvl="0">
+      <w:start w:val="1"/>
+      <w:numFmt w:val="bullet"/>
+      <w:lvlText w:val="-"/>
+      <w:lvlJc w:val="left"/>
+      <w:pPr>
+        <w:ind w:left="720" w:hanging="360"/>
+      </w:pPr>
+      <w:rPr>
+        <w:u w:val="none"/>
+      </w:rPr>
+    </w:lvl>
+    <w:lvl w:ilvl="1">
+      <w:start w:val="1"/>
+      <w:numFmt w:val="bullet"/>
+      <w:lvlText w:val="-"/>
+      <w:lvlJc w:val="left"/>
+      <w:pPr>
+        <w:ind w:left="1440" w:hanging="360"/>
+      </w:pPr>
+      <w:rPr>
+        <w:u w:val="none"/>
+      </w:rPr>
+    </w:lvl>
+    <w:lvl w:ilvl="2">
+      <w:start w:val="1"/>
+      <w:numFmt w:val="bullet"/>
+      <w:lvlText w:val="-"/>
+      <w:lvlJc w:val="left"/>
+      <w:pPr>
+        <w:ind w:left="2160" w:hanging="360"/>
+      </w:pPr>
+      <w:rPr>
+        <w:u w:val="none"/>
+      </w:rPr>
+    </w:lvl>
+    <w:lvl w:ilvl="3">
+      <w:start w:val="1"/>
+      <w:numFmt w:val="bullet"/>
+      <w:lvlText w:val="-"/>
+      <w:lvlJc w:val="left"/>
+      <w:pPr>
+        <w:ind w:left="2880" w:hanging="360"/>
+      </w:pPr>
+      <w:rPr>
+        <w:u w:val="none"/>
+      </w:rPr>
+    </w:lvl>
+    <w:lvl w:ilvl="4">
+      <w:start w:val="1"/>
+      <w:numFmt w:val="bullet"/>
+      <w:lvlText w:val="-"/>
+      <w:lvlJc w:val="left"/>
+      <w:pPr>
+        <w:ind w:left="3600" w:hanging="360"/>
+      </w:pPr>
+      <w:rPr>
+        <w:u w:val="none"/>
+      </w:rPr>
+    </w:lvl>
+    <w:lvl w:ilvl="5">
+      <w:start w:val="1"/>
+      <w:numFmt w:val="bullet"/>
+      <w:lvlText w:val="-"/>
+      <w:lvlJc w:val="left"/>
+      <w:pPr>
+        <w:ind w:left="4320" w:hanging="360"/>
+      </w:pPr>
+      <w:rPr>
+        <w:u w:val="none"/>
+      </w:rPr>
+    </w:lvl>
+    <w:lvl w:ilvl="6">
+      <w:start w:val="1"/>
+      <w:numFmt w:val="bullet"/>
+      <w:lvlText w:val="-"/>
+      <w:lvlJc w:val="left"/>
+      <w:pPr>
+        <w:ind w:left="5040" w:hanging="360"/>
+      </w:pPr>
+      <w:rPr>
+        <w:u w:val="none"/>
+      </w:rPr>
+    </w:lvl>
+    <w:lvl w:ilvl="7">
+      <w:start w:val="1"/>
+      <w:numFmt w:val="bullet"/>
+      <w:lvlText w:val="-"/>
+      <w:lvlJc w:val="left"/>
+      <w:pPr>
+        <w:ind w:left="5760" w:hanging="360"/>
+      </w:pPr>
+      <w:rPr>
+        <w:u w:val="none"/>
+      </w:rPr>
+    </w:lvl>
+    <w:lvl w:ilvl="8">
+      <w:start w:val="1"/>
+      <w:numFmt w:val="bullet"/>
+      <w:lvlText w:val="-"/>
+      <w:lvlJc w:val="left"/>
+      <w:pPr>
+        <w:ind w:left="6480" w:hanging="360"/>
+      </w:pPr>
+      <w:rPr>
+        <w:u w:val="none"/>
+      </w:rPr>
+    </w:lvl>
+  </w:abstractNum>
+  <w:abstractNum w:abstractNumId="7">
+    <w:lvl w:ilvl="0">
+      <w:start w:val="1"/>
+      <w:numFmt w:val="bullet"/>
+      <w:lvlText w:val="-"/>
+      <w:lvlJc w:val="left"/>
+      <w:pPr>
+        <w:ind w:left="720" w:hanging="360"/>
+      </w:pPr>
+      <w:rPr>
+        <w:u w:val="none"/>
+      </w:rPr>
+    </w:lvl>
+    <w:lvl w:ilvl="1">
+      <w:start w:val="1"/>
+      <w:numFmt w:val="bullet"/>
+      <w:lvlText w:val="-"/>
+      <w:lvlJc w:val="left"/>
+      <w:pPr>
+        <w:ind w:left="1440" w:hanging="360"/>
+      </w:pPr>
+      <w:rPr>
+        <w:u w:val="none"/>
+      </w:rPr>
+    </w:lvl>
+    <w:lvl w:ilvl="2">
+      <w:start w:val="1"/>
+      <w:numFmt w:val="bullet"/>
+      <w:lvlText w:val="-"/>
+      <w:lvlJc w:val="left"/>
+      <w:pPr>
+        <w:ind w:left="2160" w:hanging="360"/>
+      </w:pPr>
+      <w:rPr>
+        <w:u w:val="none"/>
+      </w:rPr>
+    </w:lvl>
+    <w:lvl w:ilvl="3">
+      <w:start w:val="1"/>
+      <w:numFmt w:val="bullet"/>
+      <w:lvlText w:val="-"/>
+      <w:lvlJc w:val="left"/>
+      <w:pPr>
+        <w:ind w:left="2880" w:hanging="360"/>
+      </w:pPr>
+      <w:rPr>
+        <w:u w:val="none"/>
+      </w:rPr>
+    </w:lvl>
+    <w:lvl w:ilvl="4">
+      <w:start w:val="1"/>
+      <w:numFmt w:val="bullet"/>
+      <w:lvlText w:val="-"/>
+      <w:lvlJc w:val="left"/>
+      <w:pPr>
+        <w:ind w:left="3600" w:hanging="360"/>
+      </w:pPr>
+      <w:rPr>
+        <w:u w:val="none"/>
+      </w:rPr>
+    </w:lvl>
+    <w:lvl w:ilvl="5">
+      <w:start w:val="1"/>
+      <w:numFmt w:val="bullet"/>
+      <w:lvlText w:val="-"/>
+      <w:lvlJc w:val="left"/>
+      <w:pPr>
+        <w:ind w:left="4320" w:hanging="360"/>
+      </w:pPr>
+      <w:rPr>
+        <w:u w:val="none"/>
+      </w:rPr>
+    </w:lvl>
+    <w:lvl w:ilvl="6">
+      <w:start w:val="1"/>
+      <w:numFmt w:val="bullet"/>
+      <w:lvlText w:val="-"/>
+      <w:lvlJc w:val="left"/>
+      <w:pPr>
+        <w:ind w:left="5040" w:hanging="360"/>
+      </w:pPr>
+      <w:rPr>
+        <w:u w:val="none"/>
+      </w:rPr>
+    </w:lvl>
+    <w:lvl w:ilvl="7">
+      <w:start w:val="1"/>
+      <w:numFmt w:val="bullet"/>
+      <w:lvlText w:val="-"/>
+      <w:lvlJc w:val="left"/>
+      <w:pPr>
+        <w:ind w:left="5760" w:hanging="360"/>
+      </w:pPr>
+      <w:rPr>
+        <w:u w:val="none"/>
+      </w:rPr>
+    </w:lvl>
+    <w:lvl w:ilvl="8">
+      <w:start w:val="1"/>
+      <w:numFmt w:val="bullet"/>
+      <w:lvlText w:val="-"/>
+      <w:lvlJc w:val="left"/>
+      <w:pPr>
+        <w:ind w:left="6480" w:hanging="360"/>
+      </w:pPr>
+      <w:rPr>
+        <w:u w:val="none"/>
+      </w:rPr>
+    </w:lvl>
+  </w:abstractNum>
+  <w:abstractNum w:abstractNumId="8">
+    <w:lvl w:ilvl="0">
+      <w:start w:val="1"/>
+      <w:numFmt w:val="bullet"/>
+      <w:lvlText w:val="-"/>
+      <w:lvlJc w:val="left"/>
+      <w:pPr>
+        <w:ind w:left="720" w:hanging="360"/>
+      </w:pPr>
+      <w:rPr>
+        <w:u w:val="none"/>
+      </w:rPr>
+    </w:lvl>
+    <w:lvl w:ilvl="1">
+      <w:start w:val="1"/>
+      <w:numFmt w:val="bullet"/>
+      <w:lvlText w:val="-"/>
+      <w:lvlJc w:val="left"/>
+      <w:pPr>
+        <w:ind w:left="1440" w:hanging="360"/>
+      </w:pPr>
+      <w:rPr>
+        <w:u w:val="none"/>
+      </w:rPr>
+    </w:lvl>
+    <w:lvl w:ilvl="2">
+      <w:start w:val="1"/>
+      <w:numFmt w:val="bullet"/>
+      <w:lvlText w:val="-"/>
+      <w:lvlJc w:val="left"/>
+      <w:pPr>
+        <w:ind w:left="2160" w:hanging="360"/>
+      </w:pPr>
+      <w:rPr>
+        <w:u w:val="none"/>
+      </w:rPr>
+    </w:lvl>
+    <w:lvl w:ilvl="3">
+      <w:start w:val="1"/>
+      <w:numFmt w:val="bullet"/>
+      <w:lvlText w:val="-"/>
+      <w:lvlJc w:val="left"/>
+      <w:pPr>
+        <w:ind w:left="2880" w:hanging="360"/>
+      </w:pPr>
+      <w:rPr>
+        <w:u w:val="none"/>
+      </w:rPr>
+    </w:lvl>
+    <w:lvl w:ilvl="4">
+      <w:start w:val="1"/>
+      <w:numFmt w:val="bullet"/>
+      <w:lvlText w:val="-"/>
+      <w:lvlJc w:val="left"/>
+      <w:pPr>
+        <w:ind w:left="3600" w:hanging="360"/>
+      </w:pPr>
+      <w:rPr>
+        <w:u w:val="none"/>
+      </w:rPr>
+    </w:lvl>
+    <w:lvl w:ilvl="5">
+      <w:start w:val="1"/>
+      <w:numFmt w:val="bullet"/>
+      <w:lvlText w:val="-"/>
+      <w:lvlJc w:val="left"/>
+      <w:pPr>
+        <w:ind w:left="4320" w:hanging="360"/>
+      </w:pPr>
+      <w:rPr>
+        <w:u w:val="none"/>
+      </w:rPr>
+    </w:lvl>
+    <w:lvl w:ilvl="6">
+      <w:start w:val="1"/>
+      <w:numFmt w:val="bullet"/>
+      <w:lvlText w:val="-"/>
+      <w:lvlJc w:val="left"/>
+      <w:pPr>
+        <w:ind w:left="5040" w:hanging="360"/>
+      </w:pPr>
+      <w:rPr>
+        <w:u w:val="none"/>
+      </w:rPr>
+    </w:lvl>
+    <w:lvl w:ilvl="7">
+      <w:start w:val="1"/>
+      <w:numFmt w:val="bullet"/>
+      <w:lvlText w:val="-"/>
+      <w:lvlJc w:val="left"/>
+      <w:pPr>
+        <w:ind w:left="5760" w:hanging="360"/>
+      </w:pPr>
+      <w:rPr>
+        <w:u w:val="none"/>
+      </w:rPr>
+    </w:lvl>
+    <w:lvl w:ilvl="8">
+      <w:start w:val="1"/>
+      <w:numFmt w:val="bullet"/>
+      <w:lvlText w:val="-"/>
+      <w:lvlJc w:val="left"/>
+      <w:pPr>
+        <w:ind w:left="6480" w:hanging="360"/>
+      </w:pPr>
+      <w:rPr>
+        <w:u w:val="none"/>
+      </w:rPr>
+    </w:lvl>
+  </w:abstractNum>
+  <w:abstractNum w:abstractNumId="9">
+    <w:lvl w:ilvl="0">
+      <w:start w:val="1"/>
       <w:numFmt w:val="decimal"/>
       <w:lvlText w:val="%1."/>
       <w:lvlJc w:val="left"/>
@@ -6584,7 +7300,7 @@
       </w:rPr>
     </w:lvl>
   </w:abstractNum>
-  <w:abstractNum w:abstractNumId="5">
+  <w:abstractNum w:abstractNumId="10">
     <w:lvl w:ilvl="0">
       <w:start w:val="1"/>
       <w:numFmt w:val="bullet"/>
@@ -6694,7 +7410,7 @@
       </w:rPr>
     </w:lvl>
   </w:abstractNum>
-  <w:abstractNum w:abstractNumId="6">
+  <w:abstractNum w:abstractNumId="11">
     <w:lvl w:ilvl="0">
       <w:start w:val="1"/>
       <w:numFmt w:val="bullet"/>
@@ -6804,117 +7520,117 @@
       </w:rPr>
     </w:lvl>
   </w:abstractNum>
-  <w:abstractNum w:abstractNumId="7">
+  <w:abstractNum w:abstractNumId="12">
     <w:lvl w:ilvl="0">
-      <w:start w:val="0"/>
-      <w:numFmt w:val="bullet"/>
-      <w:lvlText w:val="●"/>
-      <w:lvlJc w:val="left"/>
-      <w:pPr>
-        <w:ind w:left="1800" w:hanging="360"/>
-      </w:pPr>
-      <w:rPr>
-        <w:rFonts w:ascii="Noto Sans Symbols" w:cs="Noto Sans Symbols" w:eastAsia="Noto Sans Symbols" w:hAnsi="Noto Sans Symbols"/>
+      <w:start w:val="1"/>
+      <w:numFmt w:val="bullet"/>
+      <w:lvlText w:val="-"/>
+      <w:lvlJc w:val="left"/>
+      <w:pPr>
+        <w:ind w:left="720" w:hanging="360"/>
+      </w:pPr>
+      <w:rPr>
+        <w:u w:val="none"/>
       </w:rPr>
     </w:lvl>
     <w:lvl w:ilvl="1">
       <w:start w:val="1"/>
       <w:numFmt w:val="bullet"/>
-      <w:lvlText w:val="o"/>
-      <w:lvlJc w:val="left"/>
-      <w:pPr>
-        <w:ind w:left="2520" w:hanging="360"/>
-      </w:pPr>
-      <w:rPr>
-        <w:rFonts w:ascii="Courier New" w:cs="Courier New" w:eastAsia="Courier New" w:hAnsi="Courier New"/>
+      <w:lvlText w:val="-"/>
+      <w:lvlJc w:val="left"/>
+      <w:pPr>
+        <w:ind w:left="1440" w:hanging="360"/>
+      </w:pPr>
+      <w:rPr>
+        <w:u w:val="none"/>
       </w:rPr>
     </w:lvl>
     <w:lvl w:ilvl="2">
       <w:start w:val="1"/>
       <w:numFmt w:val="bullet"/>
-      <w:lvlText w:val="▪"/>
-      <w:lvlJc w:val="left"/>
-      <w:pPr>
-        <w:ind w:left="3240" w:hanging="360"/>
-      </w:pPr>
-      <w:rPr>
-        <w:rFonts w:ascii="Noto Sans Symbols" w:cs="Noto Sans Symbols" w:eastAsia="Noto Sans Symbols" w:hAnsi="Noto Sans Symbols"/>
+      <w:lvlText w:val="-"/>
+      <w:lvlJc w:val="left"/>
+      <w:pPr>
+        <w:ind w:left="2160" w:hanging="360"/>
+      </w:pPr>
+      <w:rPr>
+        <w:u w:val="none"/>
       </w:rPr>
     </w:lvl>
     <w:lvl w:ilvl="3">
       <w:start w:val="1"/>
       <w:numFmt w:val="bullet"/>
-      <w:lvlText w:val="●"/>
-      <w:lvlJc w:val="left"/>
-      <w:pPr>
-        <w:ind w:left="3960" w:hanging="360"/>
-      </w:pPr>
-      <w:rPr>
-        <w:rFonts w:ascii="Noto Sans Symbols" w:cs="Noto Sans Symbols" w:eastAsia="Noto Sans Symbols" w:hAnsi="Noto Sans Symbols"/>
+      <w:lvlText w:val="-"/>
+      <w:lvlJc w:val="left"/>
+      <w:pPr>
+        <w:ind w:left="2880" w:hanging="360"/>
+      </w:pPr>
+      <w:rPr>
+        <w:u w:val="none"/>
       </w:rPr>
     </w:lvl>
     <w:lvl w:ilvl="4">
       <w:start w:val="1"/>
       <w:numFmt w:val="bullet"/>
-      <w:lvlText w:val="o"/>
-      <w:lvlJc w:val="left"/>
-      <w:pPr>
-        <w:ind w:left="4680" w:hanging="360"/>
-      </w:pPr>
-      <w:rPr>
-        <w:rFonts w:ascii="Courier New" w:cs="Courier New" w:eastAsia="Courier New" w:hAnsi="Courier New"/>
+      <w:lvlText w:val="-"/>
+      <w:lvlJc w:val="left"/>
+      <w:pPr>
+        <w:ind w:left="3600" w:hanging="360"/>
+      </w:pPr>
+      <w:rPr>
+        <w:u w:val="none"/>
       </w:rPr>
     </w:lvl>
     <w:lvl w:ilvl="5">
       <w:start w:val="1"/>
       <w:numFmt w:val="bullet"/>
-      <w:lvlText w:val="▪"/>
-      <w:lvlJc w:val="left"/>
-      <w:pPr>
-        <w:ind w:left="5400" w:hanging="360"/>
-      </w:pPr>
-      <w:rPr>
-        <w:rFonts w:ascii="Noto Sans Symbols" w:cs="Noto Sans Symbols" w:eastAsia="Noto Sans Symbols" w:hAnsi="Noto Sans Symbols"/>
+      <w:lvlText w:val="-"/>
+      <w:lvlJc w:val="left"/>
+      <w:pPr>
+        <w:ind w:left="4320" w:hanging="360"/>
+      </w:pPr>
+      <w:rPr>
+        <w:u w:val="none"/>
       </w:rPr>
     </w:lvl>
     <w:lvl w:ilvl="6">
       <w:start w:val="1"/>
       <w:numFmt w:val="bullet"/>
-      <w:lvlText w:val="●"/>
-      <w:lvlJc w:val="left"/>
-      <w:pPr>
-        <w:ind w:left="6120" w:hanging="360"/>
-      </w:pPr>
-      <w:rPr>
-        <w:rFonts w:ascii="Noto Sans Symbols" w:cs="Noto Sans Symbols" w:eastAsia="Noto Sans Symbols" w:hAnsi="Noto Sans Symbols"/>
+      <w:lvlText w:val="-"/>
+      <w:lvlJc w:val="left"/>
+      <w:pPr>
+        <w:ind w:left="5040" w:hanging="360"/>
+      </w:pPr>
+      <w:rPr>
+        <w:u w:val="none"/>
       </w:rPr>
     </w:lvl>
     <w:lvl w:ilvl="7">
       <w:start w:val="1"/>
       <w:numFmt w:val="bullet"/>
-      <w:lvlText w:val="o"/>
-      <w:lvlJc w:val="left"/>
-      <w:pPr>
-        <w:ind w:left="6840" w:hanging="360"/>
-      </w:pPr>
-      <w:rPr>
-        <w:rFonts w:ascii="Courier New" w:cs="Courier New" w:eastAsia="Courier New" w:hAnsi="Courier New"/>
+      <w:lvlText w:val="-"/>
+      <w:lvlJc w:val="left"/>
+      <w:pPr>
+        <w:ind w:left="5760" w:hanging="360"/>
+      </w:pPr>
+      <w:rPr>
+        <w:u w:val="none"/>
       </w:rPr>
     </w:lvl>
     <w:lvl w:ilvl="8">
       <w:start w:val="1"/>
       <w:numFmt w:val="bullet"/>
-      <w:lvlText w:val="▪"/>
-      <w:lvlJc w:val="left"/>
-      <w:pPr>
-        <w:ind w:left="7560" w:hanging="360"/>
-      </w:pPr>
-      <w:rPr>
-        <w:rFonts w:ascii="Noto Sans Symbols" w:cs="Noto Sans Symbols" w:eastAsia="Noto Sans Symbols" w:hAnsi="Noto Sans Symbols"/>
+      <w:lvlText w:val="-"/>
+      <w:lvlJc w:val="left"/>
+      <w:pPr>
+        <w:ind w:left="6480" w:hanging="360"/>
+      </w:pPr>
+      <w:rPr>
+        <w:u w:val="none"/>
       </w:rPr>
     </w:lvl>
   </w:abstractNum>
-  <w:abstractNum w:abstractNumId="8">
+  <w:abstractNum w:abstractNumId="13">
     <w:lvl w:ilvl="0">
       <w:start w:val="1"/>
       <w:numFmt w:val="decimal"/>
@@ -7018,336 +7734,6 @@
       <w:lvlJc w:val="right"/>
       <w:pPr>
         <w:ind w:left="6480" w:hanging="360"/>
-      </w:pPr>
-      <w:rPr>
-        <w:u w:val="none"/>
-      </w:rPr>
-    </w:lvl>
-  </w:abstractNum>
-  <w:abstractNum w:abstractNumId="9">
-    <w:lvl w:ilvl="0">
-      <w:start w:val="1"/>
-      <w:numFmt w:val="decimal"/>
-      <w:lvlText w:val="%1."/>
-      <w:lvlJc w:val="left"/>
-      <w:pPr>
-        <w:ind w:left="720" w:hanging="360"/>
-      </w:pPr>
-      <w:rPr>
-        <w:u w:val="none"/>
-      </w:rPr>
-    </w:lvl>
-    <w:lvl w:ilvl="1">
-      <w:start w:val="1"/>
-      <w:numFmt w:val="lowerLetter"/>
-      <w:lvlText w:val="%2."/>
-      <w:lvlJc w:val="left"/>
-      <w:pPr>
-        <w:ind w:left="1440" w:hanging="360"/>
-      </w:pPr>
-      <w:rPr>
-        <w:u w:val="none"/>
-      </w:rPr>
-    </w:lvl>
-    <w:lvl w:ilvl="2">
-      <w:start w:val="1"/>
-      <w:numFmt w:val="lowerRoman"/>
-      <w:lvlText w:val="%3."/>
-      <w:lvlJc w:val="right"/>
-      <w:pPr>
-        <w:ind w:left="2160" w:hanging="360"/>
-      </w:pPr>
-      <w:rPr>
-        <w:u w:val="none"/>
-      </w:rPr>
-    </w:lvl>
-    <w:lvl w:ilvl="3">
-      <w:start w:val="1"/>
-      <w:numFmt w:val="decimal"/>
-      <w:lvlText w:val="%4."/>
-      <w:lvlJc w:val="left"/>
-      <w:pPr>
-        <w:ind w:left="2880" w:hanging="360"/>
-      </w:pPr>
-      <w:rPr>
-        <w:u w:val="none"/>
-      </w:rPr>
-    </w:lvl>
-    <w:lvl w:ilvl="4">
-      <w:start w:val="1"/>
-      <w:numFmt w:val="lowerLetter"/>
-      <w:lvlText w:val="%5."/>
-      <w:lvlJc w:val="left"/>
-      <w:pPr>
-        <w:ind w:left="3600" w:hanging="360"/>
-      </w:pPr>
-      <w:rPr>
-        <w:u w:val="none"/>
-      </w:rPr>
-    </w:lvl>
-    <w:lvl w:ilvl="5">
-      <w:start w:val="1"/>
-      <w:numFmt w:val="lowerRoman"/>
-      <w:lvlText w:val="%6."/>
-      <w:lvlJc w:val="right"/>
-      <w:pPr>
-        <w:ind w:left="4320" w:hanging="360"/>
-      </w:pPr>
-      <w:rPr>
-        <w:u w:val="none"/>
-      </w:rPr>
-    </w:lvl>
-    <w:lvl w:ilvl="6">
-      <w:start w:val="1"/>
-      <w:numFmt w:val="decimal"/>
-      <w:lvlText w:val="%7."/>
-      <w:lvlJc w:val="left"/>
-      <w:pPr>
-        <w:ind w:left="5040" w:hanging="360"/>
-      </w:pPr>
-      <w:rPr>
-        <w:u w:val="none"/>
-      </w:rPr>
-    </w:lvl>
-    <w:lvl w:ilvl="7">
-      <w:start w:val="1"/>
-      <w:numFmt w:val="lowerLetter"/>
-      <w:lvlText w:val="%8."/>
-      <w:lvlJc w:val="left"/>
-      <w:pPr>
-        <w:ind w:left="5760" w:hanging="360"/>
-      </w:pPr>
-      <w:rPr>
-        <w:u w:val="none"/>
-      </w:rPr>
-    </w:lvl>
-    <w:lvl w:ilvl="8">
-      <w:start w:val="1"/>
-      <w:numFmt w:val="lowerRoman"/>
-      <w:lvlText w:val="%9."/>
-      <w:lvlJc w:val="right"/>
-      <w:pPr>
-        <w:ind w:left="6480" w:hanging="360"/>
-      </w:pPr>
-      <w:rPr>
-        <w:u w:val="none"/>
-      </w:rPr>
-    </w:lvl>
-  </w:abstractNum>
-  <w:abstractNum w:abstractNumId="10">
-    <w:lvl w:ilvl="0">
-      <w:start w:val="1"/>
-      <w:numFmt w:val="bullet"/>
-      <w:lvlText w:val="-"/>
-      <w:lvlJc w:val="left"/>
-      <w:pPr>
-        <w:ind w:left="1440" w:hanging="360"/>
-      </w:pPr>
-      <w:rPr>
-        <w:u w:val="none"/>
-      </w:rPr>
-    </w:lvl>
-    <w:lvl w:ilvl="1">
-      <w:start w:val="1"/>
-      <w:numFmt w:val="bullet"/>
-      <w:lvlText w:val="-"/>
-      <w:lvlJc w:val="left"/>
-      <w:pPr>
-        <w:ind w:left="2160" w:hanging="360"/>
-      </w:pPr>
-      <w:rPr>
-        <w:u w:val="none"/>
-      </w:rPr>
-    </w:lvl>
-    <w:lvl w:ilvl="2">
-      <w:start w:val="1"/>
-      <w:numFmt w:val="bullet"/>
-      <w:lvlText w:val="-"/>
-      <w:lvlJc w:val="left"/>
-      <w:pPr>
-        <w:ind w:left="2880" w:hanging="360"/>
-      </w:pPr>
-      <w:rPr>
-        <w:u w:val="none"/>
-      </w:rPr>
-    </w:lvl>
-    <w:lvl w:ilvl="3">
-      <w:start w:val="1"/>
-      <w:numFmt w:val="bullet"/>
-      <w:lvlText w:val="-"/>
-      <w:lvlJc w:val="left"/>
-      <w:pPr>
-        <w:ind w:left="3600" w:hanging="360"/>
-      </w:pPr>
-      <w:rPr>
-        <w:u w:val="none"/>
-      </w:rPr>
-    </w:lvl>
-    <w:lvl w:ilvl="4">
-      <w:start w:val="1"/>
-      <w:numFmt w:val="bullet"/>
-      <w:lvlText w:val="-"/>
-      <w:lvlJc w:val="left"/>
-      <w:pPr>
-        <w:ind w:left="4320" w:hanging="360"/>
-      </w:pPr>
-      <w:rPr>
-        <w:u w:val="none"/>
-      </w:rPr>
-    </w:lvl>
-    <w:lvl w:ilvl="5">
-      <w:start w:val="1"/>
-      <w:numFmt w:val="bullet"/>
-      <w:lvlText w:val="-"/>
-      <w:lvlJc w:val="left"/>
-      <w:pPr>
-        <w:ind w:left="5040" w:hanging="360"/>
-      </w:pPr>
-      <w:rPr>
-        <w:u w:val="none"/>
-      </w:rPr>
-    </w:lvl>
-    <w:lvl w:ilvl="6">
-      <w:start w:val="1"/>
-      <w:numFmt w:val="bullet"/>
-      <w:lvlText w:val="-"/>
-      <w:lvlJc w:val="left"/>
-      <w:pPr>
-        <w:ind w:left="5760" w:hanging="360"/>
-      </w:pPr>
-      <w:rPr>
-        <w:u w:val="none"/>
-      </w:rPr>
-    </w:lvl>
-    <w:lvl w:ilvl="7">
-      <w:start w:val="1"/>
-      <w:numFmt w:val="bullet"/>
-      <w:lvlText w:val="-"/>
-      <w:lvlJc w:val="left"/>
-      <w:pPr>
-        <w:ind w:left="6480" w:hanging="360"/>
-      </w:pPr>
-      <w:rPr>
-        <w:u w:val="none"/>
-      </w:rPr>
-    </w:lvl>
-    <w:lvl w:ilvl="8">
-      <w:start w:val="1"/>
-      <w:numFmt w:val="bullet"/>
-      <w:lvlText w:val="-"/>
-      <w:lvlJc w:val="left"/>
-      <w:pPr>
-        <w:ind w:left="7200" w:hanging="360"/>
-      </w:pPr>
-      <w:rPr>
-        <w:u w:val="none"/>
-      </w:rPr>
-    </w:lvl>
-  </w:abstractNum>
-  <w:abstractNum w:abstractNumId="11">
-    <w:lvl w:ilvl="0">
-      <w:start w:val="1"/>
-      <w:numFmt w:val="bullet"/>
-      <w:lvlText w:val="-"/>
-      <w:lvlJc w:val="left"/>
-      <w:pPr>
-        <w:ind w:left="2160" w:hanging="360"/>
-      </w:pPr>
-      <w:rPr>
-        <w:u w:val="none"/>
-      </w:rPr>
-    </w:lvl>
-    <w:lvl w:ilvl="1">
-      <w:start w:val="1"/>
-      <w:numFmt w:val="bullet"/>
-      <w:lvlText w:val="-"/>
-      <w:lvlJc w:val="left"/>
-      <w:pPr>
-        <w:ind w:left="2880" w:hanging="360"/>
-      </w:pPr>
-      <w:rPr>
-        <w:u w:val="none"/>
-      </w:rPr>
-    </w:lvl>
-    <w:lvl w:ilvl="2">
-      <w:start w:val="1"/>
-      <w:numFmt w:val="bullet"/>
-      <w:lvlText w:val="-"/>
-      <w:lvlJc w:val="left"/>
-      <w:pPr>
-        <w:ind w:left="3600" w:hanging="360"/>
-      </w:pPr>
-      <w:rPr>
-        <w:u w:val="none"/>
-      </w:rPr>
-    </w:lvl>
-    <w:lvl w:ilvl="3">
-      <w:start w:val="1"/>
-      <w:numFmt w:val="bullet"/>
-      <w:lvlText w:val="-"/>
-      <w:lvlJc w:val="left"/>
-      <w:pPr>
-        <w:ind w:left="4320" w:hanging="360"/>
-      </w:pPr>
-      <w:rPr>
-        <w:u w:val="none"/>
-      </w:rPr>
-    </w:lvl>
-    <w:lvl w:ilvl="4">
-      <w:start w:val="1"/>
-      <w:numFmt w:val="bullet"/>
-      <w:lvlText w:val="-"/>
-      <w:lvlJc w:val="left"/>
-      <w:pPr>
-        <w:ind w:left="5040" w:hanging="360"/>
-      </w:pPr>
-      <w:rPr>
-        <w:u w:val="none"/>
-      </w:rPr>
-    </w:lvl>
-    <w:lvl w:ilvl="5">
-      <w:start w:val="1"/>
-      <w:numFmt w:val="bullet"/>
-      <w:lvlText w:val="-"/>
-      <w:lvlJc w:val="left"/>
-      <w:pPr>
-        <w:ind w:left="5760" w:hanging="360"/>
-      </w:pPr>
-      <w:rPr>
-        <w:u w:val="none"/>
-      </w:rPr>
-    </w:lvl>
-    <w:lvl w:ilvl="6">
-      <w:start w:val="1"/>
-      <w:numFmt w:val="bullet"/>
-      <w:lvlText w:val="-"/>
-      <w:lvlJc w:val="left"/>
-      <w:pPr>
-        <w:ind w:left="6480" w:hanging="360"/>
-      </w:pPr>
-      <w:rPr>
-        <w:u w:val="none"/>
-      </w:rPr>
-    </w:lvl>
-    <w:lvl w:ilvl="7">
-      <w:start w:val="1"/>
-      <w:numFmt w:val="bullet"/>
-      <w:lvlText w:val="-"/>
-      <w:lvlJc w:val="left"/>
-      <w:pPr>
-        <w:ind w:left="7200" w:hanging="360"/>
-      </w:pPr>
-      <w:rPr>
-        <w:u w:val="none"/>
-      </w:rPr>
-    </w:lvl>
-    <w:lvl w:ilvl="8">
-      <w:start w:val="1"/>
-      <w:numFmt w:val="bullet"/>
-      <w:lvlText w:val="-"/>
-      <w:lvlJc w:val="left"/>
-      <w:pPr>
-        <w:ind w:left="7920" w:hanging="360"/>
       </w:pPr>
       <w:rPr>
         <w:u w:val="none"/>
@@ -7386,6 +7772,12 @@
   </w:num>
   <w:num w:numId="11">
     <w:abstractNumId w:val="11"/>
+  </w:num>
+  <w:num w:numId="12">
+    <w:abstractNumId w:val="12"/>
+  </w:num>
+  <w:num w:numId="13">
+    <w:abstractNumId w:val="13"/>
   </w:num>
 </w:numbering>
 </file>

</xml_diff>